<commit_message>
Updated template as per the ticket
</commit_message>
<xml_diff>
--- a/src/main/resources/templates/CAS404 - Intention to Award Letter Appendix v1.0.docx
+++ b/src/main/resources/templates/CAS404 - Intention to Award Letter Appendix v1.0.docx
@@ -1,6 +1,6 @@
 
 <file path=word/document.xml><?xml version="1.0" encoding="utf-8"?>
-<w:document xmlns:wpc="http://schemas.microsoft.com/office/word/2010/wordprocessingCanvas" xmlns:cx="http://schemas.microsoft.com/office/drawing/2014/chartex" xmlns:cx1="http://schemas.microsoft.com/office/drawing/2015/9/8/chartex" xmlns:cx2="http://schemas.microsoft.com/office/drawing/2015/10/21/chartex" xmlns:cx3="http://schemas.microsoft.com/office/drawing/2016/5/9/chartex" xmlns:cx4="http://schemas.microsoft.com/office/drawing/2016/5/10/chartex" xmlns:cx5="http://schemas.microsoft.com/office/drawing/2016/5/11/chartex" xmlns:cx6="http://schemas.microsoft.com/office/drawing/2016/5/12/chartex" xmlns:cx7="http://schemas.microsoft.com/office/drawing/2016/5/13/chartex" xmlns:cx8="http://schemas.microsoft.com/office/drawing/2016/5/14/chartex" xmlns:mc="http://schemas.openxmlformats.org/markup-compatibility/2006" xmlns:aink="http://schemas.microsoft.com/office/drawing/2016/ink" xmlns:am3d="http://schemas.microsoft.com/office/drawing/2017/model3d" xmlns:o="urn:schemas-microsoft-com:office:office" xmlns:r="http://schemas.openxmlformats.org/officeDocument/2006/relationships" xmlns:m="http://schemas.openxmlformats.org/officeDocument/2006/math" xmlns:v="urn:schemas-microsoft-com:vml" xmlns:wp14="http://schemas.microsoft.com/office/word/2010/wordprocessingDrawing" xmlns:wp="http://schemas.openxmlformats.org/drawingml/2006/wordprocessingDrawing" xmlns:w10="urn:schemas-microsoft-com:office:word" xmlns:w="http://schemas.openxmlformats.org/wordprocessingml/2006/main" xmlns:w14="http://schemas.microsoft.com/office/word/2010/wordml" xmlns:w15="http://schemas.microsoft.com/office/word/2012/wordml" xmlns:w16cid="http://schemas.microsoft.com/office/word/2016/wordml/cid" xmlns:w16se="http://schemas.microsoft.com/office/word/2015/wordml/symex" xmlns:wpg="http://schemas.microsoft.com/office/word/2010/wordprocessingGroup" xmlns:wpi="http://schemas.microsoft.com/office/word/2010/wordprocessingInk" xmlns:wne="http://schemas.microsoft.com/office/word/2006/wordml" xmlns:wps="http://schemas.microsoft.com/office/word/2010/wordprocessingShape" mc:Ignorable="w14 w15 w16se w16cid wp14">
+<w:document xmlns:wpc="http://schemas.microsoft.com/office/word/2010/wordprocessingCanvas" xmlns:cx="http://schemas.microsoft.com/office/drawing/2014/chartex" xmlns:cx1="http://schemas.microsoft.com/office/drawing/2015/9/8/chartex" xmlns:cx2="http://schemas.microsoft.com/office/drawing/2015/10/21/chartex" xmlns:cx3="http://schemas.microsoft.com/office/drawing/2016/5/9/chartex" xmlns:cx4="http://schemas.microsoft.com/office/drawing/2016/5/10/chartex" xmlns:cx5="http://schemas.microsoft.com/office/drawing/2016/5/11/chartex" xmlns:cx6="http://schemas.microsoft.com/office/drawing/2016/5/12/chartex" xmlns:cx7="http://schemas.microsoft.com/office/drawing/2016/5/13/chartex" xmlns:cx8="http://schemas.microsoft.com/office/drawing/2016/5/14/chartex" xmlns:mc="http://schemas.openxmlformats.org/markup-compatibility/2006" xmlns:aink="http://schemas.microsoft.com/office/drawing/2016/ink" xmlns:am3d="http://schemas.microsoft.com/office/drawing/2017/model3d" xmlns:o="urn:schemas-microsoft-com:office:office" xmlns:oel="http://schemas.microsoft.com/office/2019/extlst" xmlns:r="http://schemas.openxmlformats.org/officeDocument/2006/relationships" xmlns:m="http://schemas.openxmlformats.org/officeDocument/2006/math" xmlns:v="urn:schemas-microsoft-com:vml" xmlns:wp14="http://schemas.microsoft.com/office/word/2010/wordprocessingDrawing" xmlns:wp="http://schemas.openxmlformats.org/drawingml/2006/wordprocessingDrawing" xmlns:w10="urn:schemas-microsoft-com:office:word" xmlns:w="http://schemas.openxmlformats.org/wordprocessingml/2006/main" xmlns:w14="http://schemas.microsoft.com/office/word/2010/wordml" xmlns:w15="http://schemas.microsoft.com/office/word/2012/wordml" xmlns:w16cex="http://schemas.microsoft.com/office/word/2018/wordml/cex" xmlns:w16cid="http://schemas.microsoft.com/office/word/2016/wordml/cid" xmlns:w16="http://schemas.microsoft.com/office/word/2018/wordml" xmlns:w16sdtdh="http://schemas.microsoft.com/office/word/2020/wordml/sdtdatahash" xmlns:w16se="http://schemas.microsoft.com/office/word/2015/wordml/symex" xmlns:wpg="http://schemas.microsoft.com/office/word/2010/wordprocessingGroup" xmlns:wpi="http://schemas.microsoft.com/office/word/2010/wordprocessingInk" xmlns:wne="http://schemas.microsoft.com/office/word/2006/wordml" xmlns:wps="http://schemas.microsoft.com/office/word/2010/wordprocessingShape" mc:Ignorable="w14 w15 w16se w16cid w16 w16cex w16sdtdh wp14">
   <w:body>
     <w:tbl>
       <w:tblPr>
@@ -39,7 +39,7 @@
         </w:tc>
         <w:tc>
           <w:tcPr>
-            <w:tcW w:w="5880" w:type="dxa"/>
+            <w:tcW w:w="5760" w:type="dxa"/>
             <w:shd w:val="clear" w:color="auto" w:fill="8DB3E2" w:themeFill="text2" w:themeFillTint="66"/>
             <w:vAlign w:val="center"/>
           </w:tcPr>
@@ -60,7 +60,7 @@
         </w:tc>
         <w:tc>
           <w:tcPr>
-            <w:tcW w:w="955" w:type="dxa"/>
+            <w:tcW w:w="952" w:type="dxa"/>
             <w:shd w:val="clear" w:color="auto" w:fill="8DB3E2" w:themeFill="text2" w:themeFillTint="66"/>
             <w:vAlign w:val="center"/>
           </w:tcPr>
@@ -81,7 +81,7 @@
         </w:tc>
         <w:tc>
           <w:tcPr>
-            <w:tcW w:w="6911" w:type="dxa"/>
+            <w:tcW w:w="6808" w:type="dxa"/>
             <w:gridSpan w:val="2"/>
             <w:shd w:val="clear" w:color="auto" w:fill="8DB3E2" w:themeFill="text2" w:themeFillTint="66"/>
             <w:vAlign w:val="center"/>
@@ -108,7 +108,7 @@
         </w:trPr>
         <w:tc>
           <w:tcPr>
-            <w:tcW w:w="12441" w:type="dxa"/>
+            <w:tcW w:w="12235" w:type="dxa"/>
             <w:gridSpan w:val="4"/>
             <w:shd w:val="clear" w:color="auto" w:fill="C6D9F1" w:themeFill="text2" w:themeFillTint="33"/>
             <w:vAlign w:val="center"/>
@@ -120,24 +120,11 @@
                 <w:highlight w:val="yellow"/>
               </w:rPr>
             </w:pPr>
-            <w:r>
-              <w:rPr>
-                <w:sz w:val="24"/>
-              </w:rPr>
-              <w:t xml:space="preserve">4.0 – </w:t>
-            </w:r>
-            <w:r>
-              <w:rPr>
-                <w:sz w:val="24"/>
-                <w:highlight w:val="yellow"/>
-              </w:rPr>
-              <w:t>Insert questionnaire title</w:t>
-            </w:r>
           </w:p>
         </w:tc>
         <w:tc>
           <w:tcPr>
-            <w:tcW w:w="2375" w:type="dxa"/>
+            <w:tcW w:w="2355" w:type="dxa"/>
             <w:shd w:val="clear" w:color="auto" w:fill="C6D9F1" w:themeFill="text2" w:themeFillTint="33"/>
             <w:vAlign w:val="center"/>
           </w:tcPr>
@@ -187,14 +174,31 @@
               <w:rPr>
                 <w:sz w:val="22"/>
                 <w:szCs w:val="22"/>
-              </w:rPr>
-              <w:t>[4.1]</w:t>
+                <w:highlight w:val="yellow"/>
+              </w:rPr>
+              <w:t>[</w:t>
+            </w:r>
+            <w:r>
+              <w:rPr>
+                <w:sz w:val="22"/>
+                <w:szCs w:val="22"/>
+                <w:highlight w:val="yellow"/>
+              </w:rPr>
+              <w:t>Insert number</w:t>
+            </w:r>
+            <w:r>
+              <w:rPr>
+                <w:sz w:val="22"/>
+                <w:szCs w:val="22"/>
+                <w:highlight w:val="yellow"/>
+              </w:rPr>
+              <w:t>]</w:t>
             </w:r>
           </w:p>
         </w:tc>
         <w:tc>
           <w:tcPr>
-            <w:tcW w:w="5880" w:type="dxa"/>
+            <w:tcW w:w="5760" w:type="dxa"/>
           </w:tcPr>
           <w:p>
             <w:pPr>
@@ -216,7 +220,7 @@
         </w:tc>
         <w:tc>
           <w:tcPr>
-            <w:tcW w:w="955" w:type="dxa"/>
+            <w:tcW w:w="952" w:type="dxa"/>
           </w:tcPr>
           <w:p>
             <w:pPr>
@@ -238,7 +242,7 @@
         </w:tc>
         <w:tc>
           <w:tcPr>
-            <w:tcW w:w="6911" w:type="dxa"/>
+            <w:tcW w:w="6808" w:type="dxa"/>
             <w:gridSpan w:val="2"/>
           </w:tcPr>
           <w:p>
@@ -277,14 +281,15 @@
               <w:rPr>
                 <w:sz w:val="22"/>
                 <w:szCs w:val="22"/>
-              </w:rPr>
-              <w:t>[4.2]</w:t>
+                <w:highlight w:val="yellow"/>
+              </w:rPr>
+              <w:t>[Insert number]</w:t>
             </w:r>
           </w:p>
         </w:tc>
         <w:tc>
           <w:tcPr>
-            <w:tcW w:w="5880" w:type="dxa"/>
+            <w:tcW w:w="5760" w:type="dxa"/>
           </w:tcPr>
           <w:p>
             <w:pPr>
@@ -314,7 +319,7 @@
         </w:tc>
         <w:tc>
           <w:tcPr>
-            <w:tcW w:w="955" w:type="dxa"/>
+            <w:tcW w:w="952" w:type="dxa"/>
           </w:tcPr>
           <w:p>
             <w:pPr>
@@ -336,7 +341,7 @@
         </w:tc>
         <w:tc>
           <w:tcPr>
-            <w:tcW w:w="6911" w:type="dxa"/>
+            <w:tcW w:w="6808" w:type="dxa"/>
             <w:gridSpan w:val="2"/>
           </w:tcPr>
           <w:p>
@@ -369,20 +374,22 @@
               <w:rPr>
                 <w:sz w:val="22"/>
                 <w:szCs w:val="22"/>
+                <w:highlight w:val="yellow"/>
               </w:rPr>
             </w:pPr>
             <w:r>
               <w:rPr>
                 <w:sz w:val="22"/>
                 <w:szCs w:val="22"/>
-              </w:rPr>
-              <w:t>[4.3]</w:t>
+                <w:highlight w:val="yellow"/>
+              </w:rPr>
+              <w:t>[Insert number]</w:t>
             </w:r>
           </w:p>
         </w:tc>
         <w:tc>
           <w:tcPr>
-            <w:tcW w:w="5880" w:type="dxa"/>
+            <w:tcW w:w="5760" w:type="dxa"/>
           </w:tcPr>
           <w:p>
             <w:pPr>
@@ -404,7 +411,7 @@
         </w:tc>
         <w:tc>
           <w:tcPr>
-            <w:tcW w:w="955" w:type="dxa"/>
+            <w:tcW w:w="952" w:type="dxa"/>
           </w:tcPr>
           <w:p>
             <w:pPr>
@@ -426,7 +433,7 @@
         </w:tc>
         <w:tc>
           <w:tcPr>
-            <w:tcW w:w="6911" w:type="dxa"/>
+            <w:tcW w:w="6808" w:type="dxa"/>
             <w:gridSpan w:val="2"/>
           </w:tcPr>
           <w:p>
@@ -454,7 +461,7 @@
         </w:trPr>
         <w:tc>
           <w:tcPr>
-            <w:tcW w:w="6950" w:type="dxa"/>
+            <w:tcW w:w="6830" w:type="dxa"/>
             <w:gridSpan w:val="2"/>
           </w:tcPr>
           <w:p>
@@ -473,7 +480,7 @@
         </w:tc>
         <w:tc>
           <w:tcPr>
-            <w:tcW w:w="955" w:type="dxa"/>
+            <w:tcW w:w="952" w:type="dxa"/>
           </w:tcPr>
           <w:p>
             <w:pPr>
@@ -494,7 +501,7 @@
         </w:tc>
         <w:tc>
           <w:tcPr>
-            <w:tcW w:w="4536" w:type="dxa"/>
+            <w:tcW w:w="4453" w:type="dxa"/>
             <w:shd w:val="clear" w:color="auto" w:fill="D9D9D9" w:themeFill="background1" w:themeFillShade="D9"/>
           </w:tcPr>
           <w:p>
@@ -519,7 +526,7 @@
         </w:tc>
         <w:tc>
           <w:tcPr>
-            <w:tcW w:w="2375" w:type="dxa"/>
+            <w:tcW w:w="2355" w:type="dxa"/>
             <w:shd w:val="clear" w:color="auto" w:fill="D9D9D9" w:themeFill="background1" w:themeFillShade="D9"/>
           </w:tcPr>
           <w:p>
@@ -546,7 +553,7 @@
         </w:trPr>
         <w:tc>
           <w:tcPr>
-            <w:tcW w:w="12441" w:type="dxa"/>
+            <w:tcW w:w="12235" w:type="dxa"/>
             <w:gridSpan w:val="4"/>
             <w:shd w:val="clear" w:color="auto" w:fill="C6D9F1" w:themeFill="text2" w:themeFillTint="33"/>
             <w:vAlign w:val="center"/>
@@ -558,24 +565,11 @@
                 <w:highlight w:val="yellow"/>
               </w:rPr>
             </w:pPr>
-            <w:r>
-              <w:rPr>
-                <w:sz w:val="24"/>
-              </w:rPr>
-              <w:t xml:space="preserve">5.0 – </w:t>
-            </w:r>
-            <w:r>
-              <w:rPr>
-                <w:sz w:val="24"/>
-                <w:highlight w:val="yellow"/>
-              </w:rPr>
-              <w:t>Insert questionnaire title</w:t>
-            </w:r>
           </w:p>
         </w:tc>
         <w:tc>
           <w:tcPr>
-            <w:tcW w:w="2375" w:type="dxa"/>
+            <w:tcW w:w="2355" w:type="dxa"/>
             <w:shd w:val="clear" w:color="auto" w:fill="C6D9F1" w:themeFill="text2" w:themeFillTint="33"/>
             <w:vAlign w:val="center"/>
           </w:tcPr>
@@ -625,14 +619,15 @@
               <w:rPr>
                 <w:sz w:val="22"/>
                 <w:szCs w:val="22"/>
-              </w:rPr>
-              <w:t>[5.1]</w:t>
+                <w:highlight w:val="yellow"/>
+              </w:rPr>
+              <w:t>[Insert number]</w:t>
             </w:r>
           </w:p>
         </w:tc>
         <w:tc>
           <w:tcPr>
-            <w:tcW w:w="5880" w:type="dxa"/>
+            <w:tcW w:w="5760" w:type="dxa"/>
           </w:tcPr>
           <w:p>
             <w:pPr>
@@ -654,7 +649,7 @@
         </w:tc>
         <w:tc>
           <w:tcPr>
-            <w:tcW w:w="955" w:type="dxa"/>
+            <w:tcW w:w="952" w:type="dxa"/>
           </w:tcPr>
           <w:p>
             <w:pPr>
@@ -676,7 +671,7 @@
         </w:tc>
         <w:tc>
           <w:tcPr>
-            <w:tcW w:w="6911" w:type="dxa"/>
+            <w:tcW w:w="6808" w:type="dxa"/>
             <w:gridSpan w:val="2"/>
           </w:tcPr>
           <w:p>
@@ -715,14 +710,15 @@
               <w:rPr>
                 <w:sz w:val="22"/>
                 <w:szCs w:val="22"/>
-              </w:rPr>
-              <w:t>[5.2]</w:t>
+                <w:highlight w:val="yellow"/>
+              </w:rPr>
+              <w:t>[Insert number]</w:t>
             </w:r>
           </w:p>
         </w:tc>
         <w:tc>
           <w:tcPr>
-            <w:tcW w:w="5880" w:type="dxa"/>
+            <w:tcW w:w="5760" w:type="dxa"/>
           </w:tcPr>
           <w:p>
             <w:pPr>
@@ -752,7 +748,7 @@
         </w:tc>
         <w:tc>
           <w:tcPr>
-            <w:tcW w:w="955" w:type="dxa"/>
+            <w:tcW w:w="952" w:type="dxa"/>
           </w:tcPr>
           <w:p>
             <w:pPr>
@@ -774,7 +770,7 @@
         </w:tc>
         <w:tc>
           <w:tcPr>
-            <w:tcW w:w="6911" w:type="dxa"/>
+            <w:tcW w:w="6808" w:type="dxa"/>
             <w:gridSpan w:val="2"/>
           </w:tcPr>
           <w:p>
@@ -813,14 +809,15 @@
               <w:rPr>
                 <w:sz w:val="22"/>
                 <w:szCs w:val="22"/>
-              </w:rPr>
-              <w:t>[5.3]</w:t>
+                <w:highlight w:val="yellow"/>
+              </w:rPr>
+              <w:t>[Insert number]</w:t>
             </w:r>
           </w:p>
         </w:tc>
         <w:tc>
           <w:tcPr>
-            <w:tcW w:w="5880" w:type="dxa"/>
+            <w:tcW w:w="5760" w:type="dxa"/>
           </w:tcPr>
           <w:p>
             <w:pPr>
@@ -842,7 +839,7 @@
         </w:tc>
         <w:tc>
           <w:tcPr>
-            <w:tcW w:w="955" w:type="dxa"/>
+            <w:tcW w:w="952" w:type="dxa"/>
           </w:tcPr>
           <w:p>
             <w:pPr>
@@ -864,7 +861,7 @@
         </w:tc>
         <w:tc>
           <w:tcPr>
-            <w:tcW w:w="6911" w:type="dxa"/>
+            <w:tcW w:w="6808" w:type="dxa"/>
             <w:gridSpan w:val="2"/>
           </w:tcPr>
           <w:p>
@@ -892,7 +889,7 @@
         </w:trPr>
         <w:tc>
           <w:tcPr>
-            <w:tcW w:w="6950" w:type="dxa"/>
+            <w:tcW w:w="6830" w:type="dxa"/>
             <w:gridSpan w:val="2"/>
           </w:tcPr>
           <w:p>
@@ -911,7 +908,7 @@
         </w:tc>
         <w:tc>
           <w:tcPr>
-            <w:tcW w:w="955" w:type="dxa"/>
+            <w:tcW w:w="952" w:type="dxa"/>
           </w:tcPr>
           <w:p>
             <w:pPr>
@@ -932,7 +929,7 @@
         </w:tc>
         <w:tc>
           <w:tcPr>
-            <w:tcW w:w="4536" w:type="dxa"/>
+            <w:tcW w:w="4453" w:type="dxa"/>
             <w:shd w:val="clear" w:color="auto" w:fill="D9D9D9" w:themeFill="background1" w:themeFillShade="D9"/>
           </w:tcPr>
           <w:p>
@@ -957,7 +954,7 @@
         </w:tc>
         <w:tc>
           <w:tcPr>
-            <w:tcW w:w="2375" w:type="dxa"/>
+            <w:tcW w:w="2355" w:type="dxa"/>
             <w:shd w:val="clear" w:color="auto" w:fill="D9D9D9" w:themeFill="background1" w:themeFillShade="D9"/>
           </w:tcPr>
           <w:p>
@@ -1002,7 +999,7 @@
         </w:trPr>
         <w:tc>
           <w:tcPr>
-            <w:tcW w:w="12441" w:type="dxa"/>
+            <w:tcW w:w="12235" w:type="dxa"/>
             <w:gridSpan w:val="4"/>
             <w:shd w:val="clear" w:color="auto" w:fill="C6D9F1" w:themeFill="text2" w:themeFillTint="33"/>
             <w:vAlign w:val="center"/>
@@ -1014,24 +1011,11 @@
                 <w:highlight w:val="yellow"/>
               </w:rPr>
             </w:pPr>
-            <w:r>
-              <w:rPr>
-                <w:sz w:val="24"/>
-              </w:rPr>
-              <w:t xml:space="preserve">6.0 – </w:t>
-            </w:r>
-            <w:r>
-              <w:rPr>
-                <w:sz w:val="24"/>
-                <w:highlight w:val="yellow"/>
-              </w:rPr>
-              <w:t>Insert questionnaire title</w:t>
-            </w:r>
           </w:p>
         </w:tc>
         <w:tc>
           <w:tcPr>
-            <w:tcW w:w="2375" w:type="dxa"/>
+            <w:tcW w:w="2355" w:type="dxa"/>
             <w:shd w:val="clear" w:color="auto" w:fill="C6D9F1" w:themeFill="text2" w:themeFillTint="33"/>
             <w:vAlign w:val="center"/>
           </w:tcPr>
@@ -1081,14 +1065,15 @@
               <w:rPr>
                 <w:sz w:val="22"/>
                 <w:szCs w:val="22"/>
-              </w:rPr>
-              <w:t>[6.1]</w:t>
+                <w:highlight w:val="yellow"/>
+              </w:rPr>
+              <w:t>[Insert number]</w:t>
             </w:r>
           </w:p>
         </w:tc>
         <w:tc>
           <w:tcPr>
-            <w:tcW w:w="5880" w:type="dxa"/>
+            <w:tcW w:w="5760" w:type="dxa"/>
           </w:tcPr>
           <w:p>
             <w:pPr>
@@ -1110,7 +1095,7 @@
         </w:tc>
         <w:tc>
           <w:tcPr>
-            <w:tcW w:w="955" w:type="dxa"/>
+            <w:tcW w:w="952" w:type="dxa"/>
           </w:tcPr>
           <w:p>
             <w:pPr>
@@ -1132,7 +1117,7 @@
         </w:tc>
         <w:tc>
           <w:tcPr>
-            <w:tcW w:w="6911" w:type="dxa"/>
+            <w:tcW w:w="6808" w:type="dxa"/>
             <w:gridSpan w:val="2"/>
           </w:tcPr>
           <w:p>
@@ -1171,14 +1156,15 @@
               <w:rPr>
                 <w:sz w:val="22"/>
                 <w:szCs w:val="22"/>
-              </w:rPr>
-              <w:t>[6.2]</w:t>
+                <w:highlight w:val="yellow"/>
+              </w:rPr>
+              <w:t>[Insert number]</w:t>
             </w:r>
           </w:p>
         </w:tc>
         <w:tc>
           <w:tcPr>
-            <w:tcW w:w="5880" w:type="dxa"/>
+            <w:tcW w:w="5760" w:type="dxa"/>
           </w:tcPr>
           <w:p>
             <w:pPr>
@@ -1200,7 +1186,7 @@
         </w:tc>
         <w:tc>
           <w:tcPr>
-            <w:tcW w:w="955" w:type="dxa"/>
+            <w:tcW w:w="952" w:type="dxa"/>
           </w:tcPr>
           <w:p>
             <w:pPr>
@@ -1222,7 +1208,7 @@
         </w:tc>
         <w:tc>
           <w:tcPr>
-            <w:tcW w:w="6911" w:type="dxa"/>
+            <w:tcW w:w="6808" w:type="dxa"/>
             <w:gridSpan w:val="2"/>
           </w:tcPr>
           <w:p>
@@ -1261,14 +1247,15 @@
               <w:rPr>
                 <w:sz w:val="22"/>
                 <w:szCs w:val="22"/>
-              </w:rPr>
-              <w:t>[6.3]</w:t>
+                <w:highlight w:val="yellow"/>
+              </w:rPr>
+              <w:t>[Insert number]</w:t>
             </w:r>
           </w:p>
         </w:tc>
         <w:tc>
           <w:tcPr>
-            <w:tcW w:w="5880" w:type="dxa"/>
+            <w:tcW w:w="5760" w:type="dxa"/>
           </w:tcPr>
           <w:p>
             <w:pPr>
@@ -1290,7 +1277,7 @@
         </w:tc>
         <w:tc>
           <w:tcPr>
-            <w:tcW w:w="955" w:type="dxa"/>
+            <w:tcW w:w="952" w:type="dxa"/>
           </w:tcPr>
           <w:p>
             <w:pPr>
@@ -1312,7 +1299,7 @@
         </w:tc>
         <w:tc>
           <w:tcPr>
-            <w:tcW w:w="6911" w:type="dxa"/>
+            <w:tcW w:w="6808" w:type="dxa"/>
             <w:gridSpan w:val="2"/>
           </w:tcPr>
           <w:p>
@@ -1340,7 +1327,7 @@
         </w:trPr>
         <w:tc>
           <w:tcPr>
-            <w:tcW w:w="6950" w:type="dxa"/>
+            <w:tcW w:w="6830" w:type="dxa"/>
             <w:gridSpan w:val="2"/>
           </w:tcPr>
           <w:p>
@@ -1353,15 +1340,13 @@
               <w:rPr>
                 <w:sz w:val="24"/>
               </w:rPr>
-              <w:t>Total Questionnaire Weighted Score</w:t>
+              <w:t>Total Weighted Score</w:t>
             </w:r>
-            <w:bookmarkStart w:id="0" w:name="_GoBack"/>
-            <w:bookmarkEnd w:id="0"/>
           </w:p>
         </w:tc>
         <w:tc>
           <w:tcPr>
-            <w:tcW w:w="955" w:type="dxa"/>
+            <w:tcW w:w="952" w:type="dxa"/>
           </w:tcPr>
           <w:p>
             <w:pPr>
@@ -1382,7 +1367,7 @@
         </w:tc>
         <w:tc>
           <w:tcPr>
-            <w:tcW w:w="4536" w:type="dxa"/>
+            <w:tcW w:w="4453" w:type="dxa"/>
             <w:shd w:val="clear" w:color="auto" w:fill="D9D9D9" w:themeFill="background1" w:themeFillShade="D9"/>
           </w:tcPr>
           <w:p>
@@ -1407,7 +1392,7 @@
         </w:tc>
         <w:tc>
           <w:tcPr>
-            <w:tcW w:w="2375" w:type="dxa"/>
+            <w:tcW w:w="2355" w:type="dxa"/>
             <w:shd w:val="clear" w:color="auto" w:fill="D9D9D9" w:themeFill="background1" w:themeFillShade="D9"/>
           </w:tcPr>
           <w:p>
@@ -1434,7 +1419,7 @@
         </w:trPr>
         <w:tc>
           <w:tcPr>
-            <w:tcW w:w="12441" w:type="dxa"/>
+            <w:tcW w:w="12235" w:type="dxa"/>
             <w:gridSpan w:val="4"/>
             <w:shd w:val="clear" w:color="auto" w:fill="C6D9F1" w:themeFill="text2" w:themeFillTint="33"/>
             <w:vAlign w:val="center"/>
@@ -1450,7 +1435,7 @@
                 <w:sz w:val="24"/>
               </w:rPr>
               <w:lastRenderedPageBreak/>
-              <w:t xml:space="preserve">7.0 – </w:t>
+              <w:t xml:space="preserve"> </w:t>
             </w:r>
             <w:r>
               <w:rPr>
@@ -1462,7 +1447,7 @@
         </w:tc>
         <w:tc>
           <w:tcPr>
-            <w:tcW w:w="2375" w:type="dxa"/>
+            <w:tcW w:w="2355" w:type="dxa"/>
             <w:shd w:val="clear" w:color="auto" w:fill="C6D9F1" w:themeFill="text2" w:themeFillTint="33"/>
             <w:vAlign w:val="center"/>
           </w:tcPr>
@@ -1511,14 +1496,15 @@
               <w:rPr>
                 <w:sz w:val="22"/>
                 <w:szCs w:val="22"/>
-              </w:rPr>
-              <w:t>[7.1]</w:t>
+                <w:highlight w:val="yellow"/>
+              </w:rPr>
+              <w:t>[Insert number]</w:t>
             </w:r>
           </w:p>
         </w:tc>
         <w:tc>
           <w:tcPr>
-            <w:tcW w:w="5880" w:type="dxa"/>
+            <w:tcW w:w="5760" w:type="dxa"/>
           </w:tcPr>
           <w:p>
             <w:pPr>
@@ -1552,7 +1538,7 @@
         </w:tc>
         <w:tc>
           <w:tcPr>
-            <w:tcW w:w="955" w:type="dxa"/>
+            <w:tcW w:w="952" w:type="dxa"/>
           </w:tcPr>
           <w:p>
             <w:pPr>
@@ -1574,7 +1560,7 @@
         </w:tc>
         <w:tc>
           <w:tcPr>
-            <w:tcW w:w="6911" w:type="dxa"/>
+            <w:tcW w:w="6808" w:type="dxa"/>
             <w:gridSpan w:val="2"/>
           </w:tcPr>
           <w:p>
@@ -1637,7 +1623,7 @@
         </w:trPr>
         <w:tc>
           <w:tcPr>
-            <w:tcW w:w="6950" w:type="dxa"/>
+            <w:tcW w:w="6830" w:type="dxa"/>
             <w:gridSpan w:val="2"/>
           </w:tcPr>
           <w:p>
@@ -1650,13 +1636,13 @@
               <w:rPr>
                 <w:sz w:val="24"/>
               </w:rPr>
-              <w:t>Total Questionnaire Weighted Score</w:t>
+              <w:t>Total Weighted Score</w:t>
             </w:r>
           </w:p>
         </w:tc>
         <w:tc>
           <w:tcPr>
-            <w:tcW w:w="955" w:type="dxa"/>
+            <w:tcW w:w="952" w:type="dxa"/>
           </w:tcPr>
           <w:p>
             <w:pPr>
@@ -1677,7 +1663,7 @@
         </w:tc>
         <w:tc>
           <w:tcPr>
-            <w:tcW w:w="4536" w:type="dxa"/>
+            <w:tcW w:w="4453" w:type="dxa"/>
             <w:shd w:val="clear" w:color="auto" w:fill="D9D9D9" w:themeFill="background1" w:themeFillShade="D9"/>
           </w:tcPr>
           <w:p>
@@ -1702,7 +1688,7 @@
         </w:tc>
         <w:tc>
           <w:tcPr>
-            <w:tcW w:w="2375" w:type="dxa"/>
+            <w:tcW w:w="2355" w:type="dxa"/>
             <w:shd w:val="clear" w:color="auto" w:fill="D9D9D9" w:themeFill="background1" w:themeFillShade="D9"/>
           </w:tcPr>
           <w:p>
@@ -1729,7 +1715,7 @@
         </w:trPr>
         <w:tc>
           <w:tcPr>
-            <w:tcW w:w="14816" w:type="dxa"/>
+            <w:tcW w:w="14590" w:type="dxa"/>
             <w:gridSpan w:val="5"/>
             <w:shd w:val="clear" w:color="auto" w:fill="C6D9F1" w:themeFill="text2" w:themeFillTint="33"/>
             <w:vAlign w:val="center"/>
@@ -1752,7 +1738,7 @@
       <w:tr>
         <w:tc>
           <w:tcPr>
-            <w:tcW w:w="6950" w:type="dxa"/>
+            <w:tcW w:w="6830" w:type="dxa"/>
             <w:gridSpan w:val="2"/>
             <w:vAlign w:val="center"/>
           </w:tcPr>
@@ -1772,7 +1758,7 @@
         </w:tc>
         <w:tc>
           <w:tcPr>
-            <w:tcW w:w="955" w:type="dxa"/>
+            <w:tcW w:w="952" w:type="dxa"/>
             <w:vAlign w:val="center"/>
           </w:tcPr>
           <w:p>
@@ -1795,7 +1781,7 @@
         </w:tc>
         <w:tc>
           <w:tcPr>
-            <w:tcW w:w="4536" w:type="dxa"/>
+            <w:tcW w:w="4453" w:type="dxa"/>
             <w:shd w:val="clear" w:color="auto" w:fill="D9D9D9" w:themeFill="background1" w:themeFillShade="D9"/>
           </w:tcPr>
           <w:p>
@@ -1826,7 +1812,7 @@
         </w:tc>
         <w:tc>
           <w:tcPr>
-            <w:tcW w:w="2375" w:type="dxa"/>
+            <w:tcW w:w="2355" w:type="dxa"/>
             <w:shd w:val="clear" w:color="auto" w:fill="D9D9D9" w:themeFill="background1" w:themeFillShade="D9"/>
           </w:tcPr>
           <w:p>
@@ -1850,7 +1836,7 @@
       <w:tr>
         <w:tc>
           <w:tcPr>
-            <w:tcW w:w="6950" w:type="dxa"/>
+            <w:tcW w:w="6830" w:type="dxa"/>
             <w:gridSpan w:val="2"/>
             <w:vAlign w:val="center"/>
           </w:tcPr>
@@ -1870,7 +1856,7 @@
         </w:tc>
         <w:tc>
           <w:tcPr>
-            <w:tcW w:w="955" w:type="dxa"/>
+            <w:tcW w:w="952" w:type="dxa"/>
             <w:vAlign w:val="center"/>
           </w:tcPr>
           <w:p>
@@ -1893,7 +1879,7 @@
         </w:tc>
         <w:tc>
           <w:tcPr>
-            <w:tcW w:w="4536" w:type="dxa"/>
+            <w:tcW w:w="4453" w:type="dxa"/>
             <w:shd w:val="clear" w:color="auto" w:fill="D9D9D9" w:themeFill="background1" w:themeFillShade="D9"/>
           </w:tcPr>
           <w:p>
@@ -1918,7 +1904,7 @@
         </w:tc>
         <w:tc>
           <w:tcPr>
-            <w:tcW w:w="2375" w:type="dxa"/>
+            <w:tcW w:w="2355" w:type="dxa"/>
             <w:shd w:val="clear" w:color="auto" w:fill="D9D9D9" w:themeFill="background1" w:themeFillShade="D9"/>
           </w:tcPr>
           <w:p>
@@ -1934,122 +1920,10 @@
                 <w:b/>
                 <w:sz w:val="22"/>
                 <w:szCs w:val="22"/>
-              </w:rPr>
-              <w:t>1</w:t>
+                <w:highlight w:val="yellow"/>
+              </w:rPr>
+              <w:t>Insert Ranking</w:t>
             </w:r>
-            <w:r>
-              <w:rPr>
-                <w:b/>
-                <w:sz w:val="22"/>
-                <w:szCs w:val="22"/>
-                <w:vertAlign w:val="superscript"/>
-              </w:rPr>
-              <w:t>st</w:t>
-            </w:r>
-            <w:r>
-              <w:rPr>
-                <w:b/>
-                <w:sz w:val="22"/>
-                <w:szCs w:val="22"/>
-              </w:rPr>
-              <w:t xml:space="preserve"> </w:t>
-            </w:r>
-          </w:p>
-        </w:tc>
-      </w:tr>
-      <w:tr>
-        <w:trPr>
-          <w:trHeight w:val="1150"/>
-        </w:trPr>
-        <w:tc>
-          <w:tcPr>
-            <w:tcW w:w="14816" w:type="dxa"/>
-            <w:gridSpan w:val="5"/>
-            <w:vAlign w:val="center"/>
-          </w:tcPr>
-          <w:p>
-            <w:pPr>
-              <w:rPr>
-                <w:rFonts w:eastAsia="Times New Roman" w:cs="Arial"/>
-                <w:sz w:val="24"/>
-                <w:lang w:eastAsia="en-US"/>
-              </w:rPr>
-            </w:pPr>
-            <w:r>
-              <w:rPr>
-                <w:rFonts w:eastAsia="Times New Roman" w:cs="Arial"/>
-                <w:sz w:val="24"/>
-                <w:lang w:eastAsia="en-US"/>
-              </w:rPr>
-              <w:t>C</w:t>
-            </w:r>
-            <w:r>
-              <w:rPr>
-                <w:rFonts w:eastAsia="Times New Roman" w:cs="Arial"/>
-                <w:sz w:val="24"/>
-                <w:lang w:eastAsia="en-US"/>
-              </w:rPr>
-              <w:t xml:space="preserve">haracteristics and relative advantages of the </w:t>
-            </w:r>
-            <w:r>
-              <w:rPr>
-                <w:rFonts w:eastAsia="Times New Roman" w:cs="Arial"/>
-                <w:sz w:val="24"/>
-                <w:lang w:eastAsia="en-US"/>
-              </w:rPr>
-              <w:t>winning Supplier’s</w:t>
-            </w:r>
-            <w:r>
-              <w:rPr>
-                <w:rFonts w:eastAsia="Times New Roman" w:cs="Arial"/>
-                <w:sz w:val="24"/>
-                <w:lang w:eastAsia="en-US"/>
-              </w:rPr>
-              <w:t xml:space="preserve"> </w:t>
-            </w:r>
-            <w:r>
-              <w:rPr>
-                <w:rFonts w:eastAsia="Times New Roman" w:cs="Arial"/>
-                <w:sz w:val="24"/>
-                <w:lang w:eastAsia="en-US"/>
-              </w:rPr>
-              <w:t>tender</w:t>
-            </w:r>
-            <w:r>
-              <w:rPr>
-                <w:rFonts w:eastAsia="Times New Roman" w:cs="Arial"/>
-                <w:sz w:val="24"/>
-                <w:lang w:eastAsia="en-US"/>
-              </w:rPr>
-              <w:t>.</w:t>
-            </w:r>
-          </w:p>
-          <w:p>
-            <w:pPr>
-              <w:pStyle w:val="ListParagraph"/>
-              <w:numPr>
-                <w:ilvl w:val="0"/>
-                <w:numId w:val="21"/>
-              </w:numPr>
-              <w:rPr>
-                <w:rFonts w:eastAsia="Times New Roman" w:cs="Arial"/>
-                <w:sz w:val="24"/>
-                <w:lang w:eastAsia="en-US"/>
-              </w:rPr>
-            </w:pPr>
-          </w:p>
-          <w:p>
-            <w:pPr>
-              <w:pStyle w:val="ListParagraph"/>
-              <w:numPr>
-                <w:ilvl w:val="0"/>
-                <w:numId w:val="21"/>
-              </w:numPr>
-              <w:rPr>
-                <w:b/>
-                <w:szCs w:val="22"/>
-              </w:rPr>
-            </w:pPr>
           </w:p>
         </w:tc>
       </w:tr>
@@ -2081,7 +1955,7 @@
 </file>
 
 <file path=word/endnotes.xml><?xml version="1.0" encoding="utf-8"?>
-<w:endnotes xmlns:wpc="http://schemas.microsoft.com/office/word/2010/wordprocessingCanvas" xmlns:cx="http://schemas.microsoft.com/office/drawing/2014/chartex" xmlns:cx1="http://schemas.microsoft.com/office/drawing/2015/9/8/chartex" xmlns:cx2="http://schemas.microsoft.com/office/drawing/2015/10/21/chartex" xmlns:cx3="http://schemas.microsoft.com/office/drawing/2016/5/9/chartex" xmlns:cx4="http://schemas.microsoft.com/office/drawing/2016/5/10/chartex" xmlns:cx5="http://schemas.microsoft.com/office/drawing/2016/5/11/chartex" xmlns:cx6="http://schemas.microsoft.com/office/drawing/2016/5/12/chartex" xmlns:cx7="http://schemas.microsoft.com/office/drawing/2016/5/13/chartex" xmlns:cx8="http://schemas.microsoft.com/office/drawing/2016/5/14/chartex" xmlns:mc="http://schemas.openxmlformats.org/markup-compatibility/2006" xmlns:aink="http://schemas.microsoft.com/office/drawing/2016/ink" xmlns:am3d="http://schemas.microsoft.com/office/drawing/2017/model3d" xmlns:o="urn:schemas-microsoft-com:office:office" xmlns:r="http://schemas.openxmlformats.org/officeDocument/2006/relationships" xmlns:m="http://schemas.openxmlformats.org/officeDocument/2006/math" xmlns:v="urn:schemas-microsoft-com:vml" xmlns:wp14="http://schemas.microsoft.com/office/word/2010/wordprocessingDrawing" xmlns:wp="http://schemas.openxmlformats.org/drawingml/2006/wordprocessingDrawing" xmlns:w10="urn:schemas-microsoft-com:office:word" xmlns:w="http://schemas.openxmlformats.org/wordprocessingml/2006/main" xmlns:w14="http://schemas.microsoft.com/office/word/2010/wordml" xmlns:w15="http://schemas.microsoft.com/office/word/2012/wordml" xmlns:w16cid="http://schemas.microsoft.com/office/word/2016/wordml/cid" xmlns:w16se="http://schemas.microsoft.com/office/word/2015/wordml/symex" xmlns:wpg="http://schemas.microsoft.com/office/word/2010/wordprocessingGroup" xmlns:wpi="http://schemas.microsoft.com/office/word/2010/wordprocessingInk" xmlns:wne="http://schemas.microsoft.com/office/word/2006/wordml" xmlns:wps="http://schemas.microsoft.com/office/word/2010/wordprocessingShape" mc:Ignorable="w14 w15 w16se w16cid wp14">
+<w:endnotes xmlns:wpc="http://schemas.microsoft.com/office/word/2010/wordprocessingCanvas" xmlns:cx="http://schemas.microsoft.com/office/drawing/2014/chartex" xmlns:cx1="http://schemas.microsoft.com/office/drawing/2015/9/8/chartex" xmlns:cx2="http://schemas.microsoft.com/office/drawing/2015/10/21/chartex" xmlns:cx3="http://schemas.microsoft.com/office/drawing/2016/5/9/chartex" xmlns:cx4="http://schemas.microsoft.com/office/drawing/2016/5/10/chartex" xmlns:cx5="http://schemas.microsoft.com/office/drawing/2016/5/11/chartex" xmlns:cx6="http://schemas.microsoft.com/office/drawing/2016/5/12/chartex" xmlns:cx7="http://schemas.microsoft.com/office/drawing/2016/5/13/chartex" xmlns:cx8="http://schemas.microsoft.com/office/drawing/2016/5/14/chartex" xmlns:mc="http://schemas.openxmlformats.org/markup-compatibility/2006" xmlns:aink="http://schemas.microsoft.com/office/drawing/2016/ink" xmlns:am3d="http://schemas.microsoft.com/office/drawing/2017/model3d" xmlns:o="urn:schemas-microsoft-com:office:office" xmlns:oel="http://schemas.microsoft.com/office/2019/extlst" xmlns:r="http://schemas.openxmlformats.org/officeDocument/2006/relationships" xmlns:m="http://schemas.openxmlformats.org/officeDocument/2006/math" xmlns:v="urn:schemas-microsoft-com:vml" xmlns:wp14="http://schemas.microsoft.com/office/word/2010/wordprocessingDrawing" xmlns:wp="http://schemas.openxmlformats.org/drawingml/2006/wordprocessingDrawing" xmlns:w10="urn:schemas-microsoft-com:office:word" xmlns:w="http://schemas.openxmlformats.org/wordprocessingml/2006/main" xmlns:w14="http://schemas.microsoft.com/office/word/2010/wordml" xmlns:w15="http://schemas.microsoft.com/office/word/2012/wordml" xmlns:w16cex="http://schemas.microsoft.com/office/word/2018/wordml/cex" xmlns:w16cid="http://schemas.microsoft.com/office/word/2016/wordml/cid" xmlns:w16="http://schemas.microsoft.com/office/word/2018/wordml" xmlns:w16sdtdh="http://schemas.microsoft.com/office/word/2020/wordml/sdtdatahash" xmlns:w16se="http://schemas.microsoft.com/office/word/2015/wordml/symex" xmlns:wpg="http://schemas.microsoft.com/office/word/2010/wordprocessingGroup" xmlns:wpi="http://schemas.microsoft.com/office/word/2010/wordprocessingInk" xmlns:wne="http://schemas.microsoft.com/office/word/2006/wordml" xmlns:wps="http://schemas.microsoft.com/office/word/2010/wordprocessingShape" mc:Ignorable="w14 w15 w16se w16cid w16 w16cex w16sdtdh wp14">
   <w:endnote w:type="separator" w:id="-1">
     <w:p>
       <w:pPr>
@@ -2113,7 +1987,7 @@
 </file>
 
 <file path=word/footer1.xml><?xml version="1.0" encoding="utf-8"?>
-<w:ftr xmlns:wpc="http://schemas.microsoft.com/office/word/2010/wordprocessingCanvas" xmlns:cx="http://schemas.microsoft.com/office/drawing/2014/chartex" xmlns:cx1="http://schemas.microsoft.com/office/drawing/2015/9/8/chartex" xmlns:cx2="http://schemas.microsoft.com/office/drawing/2015/10/21/chartex" xmlns:cx3="http://schemas.microsoft.com/office/drawing/2016/5/9/chartex" xmlns:cx4="http://schemas.microsoft.com/office/drawing/2016/5/10/chartex" xmlns:cx5="http://schemas.microsoft.com/office/drawing/2016/5/11/chartex" xmlns:cx6="http://schemas.microsoft.com/office/drawing/2016/5/12/chartex" xmlns:cx7="http://schemas.microsoft.com/office/drawing/2016/5/13/chartex" xmlns:cx8="http://schemas.microsoft.com/office/drawing/2016/5/14/chartex" xmlns:mc="http://schemas.openxmlformats.org/markup-compatibility/2006" xmlns:aink="http://schemas.microsoft.com/office/drawing/2016/ink" xmlns:am3d="http://schemas.microsoft.com/office/drawing/2017/model3d" xmlns:o="urn:schemas-microsoft-com:office:office" xmlns:r="http://schemas.openxmlformats.org/officeDocument/2006/relationships" xmlns:m="http://schemas.openxmlformats.org/officeDocument/2006/math" xmlns:v="urn:schemas-microsoft-com:vml" xmlns:wp14="http://schemas.microsoft.com/office/word/2010/wordprocessingDrawing" xmlns:wp="http://schemas.openxmlformats.org/drawingml/2006/wordprocessingDrawing" xmlns:w10="urn:schemas-microsoft-com:office:word" xmlns:w="http://schemas.openxmlformats.org/wordprocessingml/2006/main" xmlns:w14="http://schemas.microsoft.com/office/word/2010/wordml" xmlns:w15="http://schemas.microsoft.com/office/word/2012/wordml" xmlns:w16cid="http://schemas.microsoft.com/office/word/2016/wordml/cid" xmlns:w16se="http://schemas.microsoft.com/office/word/2015/wordml/symex" xmlns:wpg="http://schemas.microsoft.com/office/word/2010/wordprocessingGroup" xmlns:wpi="http://schemas.microsoft.com/office/word/2010/wordprocessingInk" xmlns:wne="http://schemas.microsoft.com/office/word/2006/wordml" xmlns:wps="http://schemas.microsoft.com/office/word/2010/wordprocessingShape" mc:Ignorable="w14 w15 w16se w16cid wp14">
+<w:ftr xmlns:wpc="http://schemas.microsoft.com/office/word/2010/wordprocessingCanvas" xmlns:cx="http://schemas.microsoft.com/office/drawing/2014/chartex" xmlns:cx1="http://schemas.microsoft.com/office/drawing/2015/9/8/chartex" xmlns:cx2="http://schemas.microsoft.com/office/drawing/2015/10/21/chartex" xmlns:cx3="http://schemas.microsoft.com/office/drawing/2016/5/9/chartex" xmlns:cx4="http://schemas.microsoft.com/office/drawing/2016/5/10/chartex" xmlns:cx5="http://schemas.microsoft.com/office/drawing/2016/5/11/chartex" xmlns:cx6="http://schemas.microsoft.com/office/drawing/2016/5/12/chartex" xmlns:cx7="http://schemas.microsoft.com/office/drawing/2016/5/13/chartex" xmlns:cx8="http://schemas.microsoft.com/office/drawing/2016/5/14/chartex" xmlns:mc="http://schemas.openxmlformats.org/markup-compatibility/2006" xmlns:aink="http://schemas.microsoft.com/office/drawing/2016/ink" xmlns:am3d="http://schemas.microsoft.com/office/drawing/2017/model3d" xmlns:o="urn:schemas-microsoft-com:office:office" xmlns:oel="http://schemas.microsoft.com/office/2019/extlst" xmlns:r="http://schemas.openxmlformats.org/officeDocument/2006/relationships" xmlns:m="http://schemas.openxmlformats.org/officeDocument/2006/math" xmlns:v="urn:schemas-microsoft-com:vml" xmlns:wp14="http://schemas.microsoft.com/office/word/2010/wordprocessingDrawing" xmlns:wp="http://schemas.openxmlformats.org/drawingml/2006/wordprocessingDrawing" xmlns:w10="urn:schemas-microsoft-com:office:word" xmlns:w="http://schemas.openxmlformats.org/wordprocessingml/2006/main" xmlns:w14="http://schemas.microsoft.com/office/word/2010/wordml" xmlns:w15="http://schemas.microsoft.com/office/word/2012/wordml" xmlns:w16cex="http://schemas.microsoft.com/office/word/2018/wordml/cex" xmlns:w16cid="http://schemas.microsoft.com/office/word/2016/wordml/cid" xmlns:w16="http://schemas.microsoft.com/office/word/2018/wordml" xmlns:w16sdtdh="http://schemas.microsoft.com/office/word/2020/wordml/sdtdatahash" xmlns:w16se="http://schemas.microsoft.com/office/word/2015/wordml/symex" xmlns:wpg="http://schemas.microsoft.com/office/word/2010/wordprocessingGroup" xmlns:wpi="http://schemas.microsoft.com/office/word/2010/wordprocessingInk" xmlns:wne="http://schemas.microsoft.com/office/word/2006/wordml" xmlns:wps="http://schemas.microsoft.com/office/word/2010/wordprocessingShape" mc:Ignorable="w14 w15 w16se w16cid w16 w16cex w16sdtdh wp14">
   <w:p>
     <w:pPr>
       <w:pStyle w:val="Footer"/>
@@ -2159,7 +2033,7 @@
 </file>
 
 <file path=word/footer2.xml><?xml version="1.0" encoding="utf-8"?>
-<w:ftr xmlns:wpc="http://schemas.microsoft.com/office/word/2010/wordprocessingCanvas" xmlns:cx="http://schemas.microsoft.com/office/drawing/2014/chartex" xmlns:cx1="http://schemas.microsoft.com/office/drawing/2015/9/8/chartex" xmlns:cx2="http://schemas.microsoft.com/office/drawing/2015/10/21/chartex" xmlns:cx3="http://schemas.microsoft.com/office/drawing/2016/5/9/chartex" xmlns:cx4="http://schemas.microsoft.com/office/drawing/2016/5/10/chartex" xmlns:cx5="http://schemas.microsoft.com/office/drawing/2016/5/11/chartex" xmlns:cx6="http://schemas.microsoft.com/office/drawing/2016/5/12/chartex" xmlns:cx7="http://schemas.microsoft.com/office/drawing/2016/5/13/chartex" xmlns:cx8="http://schemas.microsoft.com/office/drawing/2016/5/14/chartex" xmlns:mc="http://schemas.openxmlformats.org/markup-compatibility/2006" xmlns:aink="http://schemas.microsoft.com/office/drawing/2016/ink" xmlns:am3d="http://schemas.microsoft.com/office/drawing/2017/model3d" xmlns:o="urn:schemas-microsoft-com:office:office" xmlns:r="http://schemas.openxmlformats.org/officeDocument/2006/relationships" xmlns:m="http://schemas.openxmlformats.org/officeDocument/2006/math" xmlns:v="urn:schemas-microsoft-com:vml" xmlns:wp14="http://schemas.microsoft.com/office/word/2010/wordprocessingDrawing" xmlns:wp="http://schemas.openxmlformats.org/drawingml/2006/wordprocessingDrawing" xmlns:w10="urn:schemas-microsoft-com:office:word" xmlns:w="http://schemas.openxmlformats.org/wordprocessingml/2006/main" xmlns:w14="http://schemas.microsoft.com/office/word/2010/wordml" xmlns:w15="http://schemas.microsoft.com/office/word/2012/wordml" xmlns:w16cid="http://schemas.microsoft.com/office/word/2016/wordml/cid" xmlns:w16se="http://schemas.microsoft.com/office/word/2015/wordml/symex" xmlns:wpg="http://schemas.microsoft.com/office/word/2010/wordprocessingGroup" xmlns:wpi="http://schemas.microsoft.com/office/word/2010/wordprocessingInk" xmlns:wne="http://schemas.microsoft.com/office/word/2006/wordml" xmlns:wps="http://schemas.microsoft.com/office/word/2010/wordprocessingShape" mc:Ignorable="w14 w15 w16se w16cid wp14">
+<w:ftr xmlns:wpc="http://schemas.microsoft.com/office/word/2010/wordprocessingCanvas" xmlns:cx="http://schemas.microsoft.com/office/drawing/2014/chartex" xmlns:cx1="http://schemas.microsoft.com/office/drawing/2015/9/8/chartex" xmlns:cx2="http://schemas.microsoft.com/office/drawing/2015/10/21/chartex" xmlns:cx3="http://schemas.microsoft.com/office/drawing/2016/5/9/chartex" xmlns:cx4="http://schemas.microsoft.com/office/drawing/2016/5/10/chartex" xmlns:cx5="http://schemas.microsoft.com/office/drawing/2016/5/11/chartex" xmlns:cx6="http://schemas.microsoft.com/office/drawing/2016/5/12/chartex" xmlns:cx7="http://schemas.microsoft.com/office/drawing/2016/5/13/chartex" xmlns:cx8="http://schemas.microsoft.com/office/drawing/2016/5/14/chartex" xmlns:mc="http://schemas.openxmlformats.org/markup-compatibility/2006" xmlns:aink="http://schemas.microsoft.com/office/drawing/2016/ink" xmlns:am3d="http://schemas.microsoft.com/office/drawing/2017/model3d" xmlns:o="urn:schemas-microsoft-com:office:office" xmlns:oel="http://schemas.microsoft.com/office/2019/extlst" xmlns:r="http://schemas.openxmlformats.org/officeDocument/2006/relationships" xmlns:m="http://schemas.openxmlformats.org/officeDocument/2006/math" xmlns:v="urn:schemas-microsoft-com:vml" xmlns:wp14="http://schemas.microsoft.com/office/word/2010/wordprocessingDrawing" xmlns:wp="http://schemas.openxmlformats.org/drawingml/2006/wordprocessingDrawing" xmlns:w10="urn:schemas-microsoft-com:office:word" xmlns:w="http://schemas.openxmlformats.org/wordprocessingml/2006/main" xmlns:w14="http://schemas.microsoft.com/office/word/2010/wordml" xmlns:w15="http://schemas.microsoft.com/office/word/2012/wordml" xmlns:w16cex="http://schemas.microsoft.com/office/word/2018/wordml/cex" xmlns:w16cid="http://schemas.microsoft.com/office/word/2016/wordml/cid" xmlns:w16="http://schemas.microsoft.com/office/word/2018/wordml" xmlns:w16sdtdh="http://schemas.microsoft.com/office/word/2020/wordml/sdtdatahash" xmlns:w16se="http://schemas.microsoft.com/office/word/2015/wordml/symex" xmlns:wpg="http://schemas.microsoft.com/office/word/2010/wordprocessingGroup" xmlns:wpi="http://schemas.microsoft.com/office/word/2010/wordprocessingInk" xmlns:wne="http://schemas.microsoft.com/office/word/2006/wordml" xmlns:wps="http://schemas.microsoft.com/office/word/2010/wordprocessingShape" mc:Ignorable="w14 w15 w16se w16cid w16 w16cex w16sdtdh wp14">
   <w:p>
     <w:pPr>
       <w:pStyle w:val="Footer"/>
@@ -2366,7 +2240,7 @@
 </file>
 
 <file path=word/footer3.xml><?xml version="1.0" encoding="utf-8"?>
-<w:ftr xmlns:wpc="http://schemas.microsoft.com/office/word/2010/wordprocessingCanvas" xmlns:cx="http://schemas.microsoft.com/office/drawing/2014/chartex" xmlns:cx1="http://schemas.microsoft.com/office/drawing/2015/9/8/chartex" xmlns:cx2="http://schemas.microsoft.com/office/drawing/2015/10/21/chartex" xmlns:cx3="http://schemas.microsoft.com/office/drawing/2016/5/9/chartex" xmlns:cx4="http://schemas.microsoft.com/office/drawing/2016/5/10/chartex" xmlns:cx5="http://schemas.microsoft.com/office/drawing/2016/5/11/chartex" xmlns:cx6="http://schemas.microsoft.com/office/drawing/2016/5/12/chartex" xmlns:cx7="http://schemas.microsoft.com/office/drawing/2016/5/13/chartex" xmlns:cx8="http://schemas.microsoft.com/office/drawing/2016/5/14/chartex" xmlns:mc="http://schemas.openxmlformats.org/markup-compatibility/2006" xmlns:aink="http://schemas.microsoft.com/office/drawing/2016/ink" xmlns:am3d="http://schemas.microsoft.com/office/drawing/2017/model3d" xmlns:o="urn:schemas-microsoft-com:office:office" xmlns:r="http://schemas.openxmlformats.org/officeDocument/2006/relationships" xmlns:m="http://schemas.openxmlformats.org/officeDocument/2006/math" xmlns:v="urn:schemas-microsoft-com:vml" xmlns:wp14="http://schemas.microsoft.com/office/word/2010/wordprocessingDrawing" xmlns:wp="http://schemas.openxmlformats.org/drawingml/2006/wordprocessingDrawing" xmlns:w10="urn:schemas-microsoft-com:office:word" xmlns:w="http://schemas.openxmlformats.org/wordprocessingml/2006/main" xmlns:w14="http://schemas.microsoft.com/office/word/2010/wordml" xmlns:w15="http://schemas.microsoft.com/office/word/2012/wordml" xmlns:w16cid="http://schemas.microsoft.com/office/word/2016/wordml/cid" xmlns:w16se="http://schemas.microsoft.com/office/word/2015/wordml/symex" xmlns:wpg="http://schemas.microsoft.com/office/word/2010/wordprocessingGroup" xmlns:wpi="http://schemas.microsoft.com/office/word/2010/wordprocessingInk" xmlns:wne="http://schemas.microsoft.com/office/word/2006/wordml" xmlns:wps="http://schemas.microsoft.com/office/word/2010/wordprocessingShape" mc:Ignorable="w14 w15 w16se w16cid wp14">
+<w:ftr xmlns:wpc="http://schemas.microsoft.com/office/word/2010/wordprocessingCanvas" xmlns:cx="http://schemas.microsoft.com/office/drawing/2014/chartex" xmlns:cx1="http://schemas.microsoft.com/office/drawing/2015/9/8/chartex" xmlns:cx2="http://schemas.microsoft.com/office/drawing/2015/10/21/chartex" xmlns:cx3="http://schemas.microsoft.com/office/drawing/2016/5/9/chartex" xmlns:cx4="http://schemas.microsoft.com/office/drawing/2016/5/10/chartex" xmlns:cx5="http://schemas.microsoft.com/office/drawing/2016/5/11/chartex" xmlns:cx6="http://schemas.microsoft.com/office/drawing/2016/5/12/chartex" xmlns:cx7="http://schemas.microsoft.com/office/drawing/2016/5/13/chartex" xmlns:cx8="http://schemas.microsoft.com/office/drawing/2016/5/14/chartex" xmlns:mc="http://schemas.openxmlformats.org/markup-compatibility/2006" xmlns:aink="http://schemas.microsoft.com/office/drawing/2016/ink" xmlns:am3d="http://schemas.microsoft.com/office/drawing/2017/model3d" xmlns:o="urn:schemas-microsoft-com:office:office" xmlns:oel="http://schemas.microsoft.com/office/2019/extlst" xmlns:r="http://schemas.openxmlformats.org/officeDocument/2006/relationships" xmlns:m="http://schemas.openxmlformats.org/officeDocument/2006/math" xmlns:v="urn:schemas-microsoft-com:vml" xmlns:wp14="http://schemas.microsoft.com/office/word/2010/wordprocessingDrawing" xmlns:wp="http://schemas.openxmlformats.org/drawingml/2006/wordprocessingDrawing" xmlns:w10="urn:schemas-microsoft-com:office:word" xmlns:w="http://schemas.openxmlformats.org/wordprocessingml/2006/main" xmlns:w14="http://schemas.microsoft.com/office/word/2010/wordml" xmlns:w15="http://schemas.microsoft.com/office/word/2012/wordml" xmlns:w16cex="http://schemas.microsoft.com/office/word/2018/wordml/cex" xmlns:w16cid="http://schemas.microsoft.com/office/word/2016/wordml/cid" xmlns:w16="http://schemas.microsoft.com/office/word/2018/wordml" xmlns:w16sdtdh="http://schemas.microsoft.com/office/word/2020/wordml/sdtdatahash" xmlns:w16se="http://schemas.microsoft.com/office/word/2015/wordml/symex" xmlns:wpg="http://schemas.microsoft.com/office/word/2010/wordprocessingGroup" xmlns:wpi="http://schemas.microsoft.com/office/word/2010/wordprocessingInk" xmlns:wne="http://schemas.microsoft.com/office/word/2006/wordml" xmlns:wps="http://schemas.microsoft.com/office/word/2010/wordprocessingShape" mc:Ignorable="w14 w15 w16se w16cid w16 w16cex w16sdtdh wp14">
   <w:p>
     <w:pPr>
       <w:pStyle w:val="Footer"/>
@@ -2412,7 +2286,7 @@
 </file>
 
 <file path=word/footnotes.xml><?xml version="1.0" encoding="utf-8"?>
-<w:footnotes xmlns:wpc="http://schemas.microsoft.com/office/word/2010/wordprocessingCanvas" xmlns:cx="http://schemas.microsoft.com/office/drawing/2014/chartex" xmlns:cx1="http://schemas.microsoft.com/office/drawing/2015/9/8/chartex" xmlns:cx2="http://schemas.microsoft.com/office/drawing/2015/10/21/chartex" xmlns:cx3="http://schemas.microsoft.com/office/drawing/2016/5/9/chartex" xmlns:cx4="http://schemas.microsoft.com/office/drawing/2016/5/10/chartex" xmlns:cx5="http://schemas.microsoft.com/office/drawing/2016/5/11/chartex" xmlns:cx6="http://schemas.microsoft.com/office/drawing/2016/5/12/chartex" xmlns:cx7="http://schemas.microsoft.com/office/drawing/2016/5/13/chartex" xmlns:cx8="http://schemas.microsoft.com/office/drawing/2016/5/14/chartex" xmlns:mc="http://schemas.openxmlformats.org/markup-compatibility/2006" xmlns:aink="http://schemas.microsoft.com/office/drawing/2016/ink" xmlns:am3d="http://schemas.microsoft.com/office/drawing/2017/model3d" xmlns:o="urn:schemas-microsoft-com:office:office" xmlns:r="http://schemas.openxmlformats.org/officeDocument/2006/relationships" xmlns:m="http://schemas.openxmlformats.org/officeDocument/2006/math" xmlns:v="urn:schemas-microsoft-com:vml" xmlns:wp14="http://schemas.microsoft.com/office/word/2010/wordprocessingDrawing" xmlns:wp="http://schemas.openxmlformats.org/drawingml/2006/wordprocessingDrawing" xmlns:w10="urn:schemas-microsoft-com:office:word" xmlns:w="http://schemas.openxmlformats.org/wordprocessingml/2006/main" xmlns:w14="http://schemas.microsoft.com/office/word/2010/wordml" xmlns:w15="http://schemas.microsoft.com/office/word/2012/wordml" xmlns:w16cid="http://schemas.microsoft.com/office/word/2016/wordml/cid" xmlns:w16se="http://schemas.microsoft.com/office/word/2015/wordml/symex" xmlns:wpg="http://schemas.microsoft.com/office/word/2010/wordprocessingGroup" xmlns:wpi="http://schemas.microsoft.com/office/word/2010/wordprocessingInk" xmlns:wne="http://schemas.microsoft.com/office/word/2006/wordml" xmlns:wps="http://schemas.microsoft.com/office/word/2010/wordprocessingShape" mc:Ignorable="w14 w15 w16se w16cid wp14">
+<w:footnotes xmlns:wpc="http://schemas.microsoft.com/office/word/2010/wordprocessingCanvas" xmlns:cx="http://schemas.microsoft.com/office/drawing/2014/chartex" xmlns:cx1="http://schemas.microsoft.com/office/drawing/2015/9/8/chartex" xmlns:cx2="http://schemas.microsoft.com/office/drawing/2015/10/21/chartex" xmlns:cx3="http://schemas.microsoft.com/office/drawing/2016/5/9/chartex" xmlns:cx4="http://schemas.microsoft.com/office/drawing/2016/5/10/chartex" xmlns:cx5="http://schemas.microsoft.com/office/drawing/2016/5/11/chartex" xmlns:cx6="http://schemas.microsoft.com/office/drawing/2016/5/12/chartex" xmlns:cx7="http://schemas.microsoft.com/office/drawing/2016/5/13/chartex" xmlns:cx8="http://schemas.microsoft.com/office/drawing/2016/5/14/chartex" xmlns:mc="http://schemas.openxmlformats.org/markup-compatibility/2006" xmlns:aink="http://schemas.microsoft.com/office/drawing/2016/ink" xmlns:am3d="http://schemas.microsoft.com/office/drawing/2017/model3d" xmlns:o="urn:schemas-microsoft-com:office:office" xmlns:oel="http://schemas.microsoft.com/office/2019/extlst" xmlns:r="http://schemas.openxmlformats.org/officeDocument/2006/relationships" xmlns:m="http://schemas.openxmlformats.org/officeDocument/2006/math" xmlns:v="urn:schemas-microsoft-com:vml" xmlns:wp14="http://schemas.microsoft.com/office/word/2010/wordprocessingDrawing" xmlns:wp="http://schemas.openxmlformats.org/drawingml/2006/wordprocessingDrawing" xmlns:w10="urn:schemas-microsoft-com:office:word" xmlns:w="http://schemas.openxmlformats.org/wordprocessingml/2006/main" xmlns:w14="http://schemas.microsoft.com/office/word/2010/wordml" xmlns:w15="http://schemas.microsoft.com/office/word/2012/wordml" xmlns:w16cex="http://schemas.microsoft.com/office/word/2018/wordml/cex" xmlns:w16cid="http://schemas.microsoft.com/office/word/2016/wordml/cid" xmlns:w16="http://schemas.microsoft.com/office/word/2018/wordml" xmlns:w16sdtdh="http://schemas.microsoft.com/office/word/2020/wordml/sdtdatahash" xmlns:w16se="http://schemas.microsoft.com/office/word/2015/wordml/symex" xmlns:wpg="http://schemas.microsoft.com/office/word/2010/wordprocessingGroup" xmlns:wpi="http://schemas.microsoft.com/office/word/2010/wordprocessingInk" xmlns:wne="http://schemas.microsoft.com/office/word/2006/wordml" xmlns:wps="http://schemas.microsoft.com/office/word/2010/wordprocessingShape" mc:Ignorable="w14 w15 w16se w16cid w16 w16cex w16sdtdh wp14">
   <w:footnote w:type="separator" w:id="-1">
     <w:p>
       <w:r>
@@ -2434,7 +2308,7 @@
 </file>
 
 <file path=word/header1.xml><?xml version="1.0" encoding="utf-8"?>
-<w:hdr xmlns:wpc="http://schemas.microsoft.com/office/word/2010/wordprocessingCanvas" xmlns:cx="http://schemas.microsoft.com/office/drawing/2014/chartex" xmlns:cx1="http://schemas.microsoft.com/office/drawing/2015/9/8/chartex" xmlns:cx2="http://schemas.microsoft.com/office/drawing/2015/10/21/chartex" xmlns:cx3="http://schemas.microsoft.com/office/drawing/2016/5/9/chartex" xmlns:cx4="http://schemas.microsoft.com/office/drawing/2016/5/10/chartex" xmlns:cx5="http://schemas.microsoft.com/office/drawing/2016/5/11/chartex" xmlns:cx6="http://schemas.microsoft.com/office/drawing/2016/5/12/chartex" xmlns:cx7="http://schemas.microsoft.com/office/drawing/2016/5/13/chartex" xmlns:cx8="http://schemas.microsoft.com/office/drawing/2016/5/14/chartex" xmlns:mc="http://schemas.openxmlformats.org/markup-compatibility/2006" xmlns:aink="http://schemas.microsoft.com/office/drawing/2016/ink" xmlns:am3d="http://schemas.microsoft.com/office/drawing/2017/model3d" xmlns:o="urn:schemas-microsoft-com:office:office" xmlns:r="http://schemas.openxmlformats.org/officeDocument/2006/relationships" xmlns:m="http://schemas.openxmlformats.org/officeDocument/2006/math" xmlns:v="urn:schemas-microsoft-com:vml" xmlns:wp14="http://schemas.microsoft.com/office/word/2010/wordprocessingDrawing" xmlns:wp="http://schemas.openxmlformats.org/drawingml/2006/wordprocessingDrawing" xmlns:w10="urn:schemas-microsoft-com:office:word" xmlns:w="http://schemas.openxmlformats.org/wordprocessingml/2006/main" xmlns:w14="http://schemas.microsoft.com/office/word/2010/wordml" xmlns:w15="http://schemas.microsoft.com/office/word/2012/wordml" xmlns:w16cid="http://schemas.microsoft.com/office/word/2016/wordml/cid" xmlns:w16se="http://schemas.microsoft.com/office/word/2015/wordml/symex" xmlns:wpg="http://schemas.microsoft.com/office/word/2010/wordprocessingGroup" xmlns:wpi="http://schemas.microsoft.com/office/word/2010/wordprocessingInk" xmlns:wne="http://schemas.microsoft.com/office/word/2006/wordml" xmlns:wps="http://schemas.microsoft.com/office/word/2010/wordprocessingShape" mc:Ignorable="w14 w15 w16se w16cid wp14">
+<w:hdr xmlns:wpc="http://schemas.microsoft.com/office/word/2010/wordprocessingCanvas" xmlns:cx="http://schemas.microsoft.com/office/drawing/2014/chartex" xmlns:cx1="http://schemas.microsoft.com/office/drawing/2015/9/8/chartex" xmlns:cx2="http://schemas.microsoft.com/office/drawing/2015/10/21/chartex" xmlns:cx3="http://schemas.microsoft.com/office/drawing/2016/5/9/chartex" xmlns:cx4="http://schemas.microsoft.com/office/drawing/2016/5/10/chartex" xmlns:cx5="http://schemas.microsoft.com/office/drawing/2016/5/11/chartex" xmlns:cx6="http://schemas.microsoft.com/office/drawing/2016/5/12/chartex" xmlns:cx7="http://schemas.microsoft.com/office/drawing/2016/5/13/chartex" xmlns:cx8="http://schemas.microsoft.com/office/drawing/2016/5/14/chartex" xmlns:mc="http://schemas.openxmlformats.org/markup-compatibility/2006" xmlns:aink="http://schemas.microsoft.com/office/drawing/2016/ink" xmlns:am3d="http://schemas.microsoft.com/office/drawing/2017/model3d" xmlns:o="urn:schemas-microsoft-com:office:office" xmlns:oel="http://schemas.microsoft.com/office/2019/extlst" xmlns:r="http://schemas.openxmlformats.org/officeDocument/2006/relationships" xmlns:m="http://schemas.openxmlformats.org/officeDocument/2006/math" xmlns:v="urn:schemas-microsoft-com:vml" xmlns:wp14="http://schemas.microsoft.com/office/word/2010/wordprocessingDrawing" xmlns:wp="http://schemas.openxmlformats.org/drawingml/2006/wordprocessingDrawing" xmlns:w10="urn:schemas-microsoft-com:office:word" xmlns:w="http://schemas.openxmlformats.org/wordprocessingml/2006/main" xmlns:w14="http://schemas.microsoft.com/office/word/2010/wordml" xmlns:w15="http://schemas.microsoft.com/office/word/2012/wordml" xmlns:w16cex="http://schemas.microsoft.com/office/word/2018/wordml/cex" xmlns:w16cid="http://schemas.microsoft.com/office/word/2016/wordml/cid" xmlns:w16="http://schemas.microsoft.com/office/word/2018/wordml" xmlns:w16sdtdh="http://schemas.microsoft.com/office/word/2020/wordml/sdtdatahash" xmlns:w16se="http://schemas.microsoft.com/office/word/2015/wordml/symex" xmlns:wpg="http://schemas.microsoft.com/office/word/2010/wordprocessingGroup" xmlns:wpi="http://schemas.microsoft.com/office/word/2010/wordprocessingInk" xmlns:wne="http://schemas.microsoft.com/office/word/2006/wordml" xmlns:wps="http://schemas.microsoft.com/office/word/2010/wordprocessingShape" mc:Ignorable="w14 w15 w16se w16cid w16 w16cex w16sdtdh wp14">
   <w:p>
     <w:pPr>
       <w:pStyle w:val="Header"/>
@@ -2480,7 +2354,7 @@
 </file>
 
 <file path=word/header2.xml><?xml version="1.0" encoding="utf-8"?>
-<w:hdr xmlns:wpc="http://schemas.microsoft.com/office/word/2010/wordprocessingCanvas" xmlns:cx="http://schemas.microsoft.com/office/drawing/2014/chartex" xmlns:cx1="http://schemas.microsoft.com/office/drawing/2015/9/8/chartex" xmlns:cx2="http://schemas.microsoft.com/office/drawing/2015/10/21/chartex" xmlns:cx3="http://schemas.microsoft.com/office/drawing/2016/5/9/chartex" xmlns:cx4="http://schemas.microsoft.com/office/drawing/2016/5/10/chartex" xmlns:cx5="http://schemas.microsoft.com/office/drawing/2016/5/11/chartex" xmlns:cx6="http://schemas.microsoft.com/office/drawing/2016/5/12/chartex" xmlns:cx7="http://schemas.microsoft.com/office/drawing/2016/5/13/chartex" xmlns:cx8="http://schemas.microsoft.com/office/drawing/2016/5/14/chartex" xmlns:mc="http://schemas.openxmlformats.org/markup-compatibility/2006" xmlns:aink="http://schemas.microsoft.com/office/drawing/2016/ink" xmlns:am3d="http://schemas.microsoft.com/office/drawing/2017/model3d" xmlns:o="urn:schemas-microsoft-com:office:office" xmlns:r="http://schemas.openxmlformats.org/officeDocument/2006/relationships" xmlns:m="http://schemas.openxmlformats.org/officeDocument/2006/math" xmlns:v="urn:schemas-microsoft-com:vml" xmlns:wp14="http://schemas.microsoft.com/office/word/2010/wordprocessingDrawing" xmlns:wp="http://schemas.openxmlformats.org/drawingml/2006/wordprocessingDrawing" xmlns:w10="urn:schemas-microsoft-com:office:word" xmlns:w="http://schemas.openxmlformats.org/wordprocessingml/2006/main" xmlns:w14="http://schemas.microsoft.com/office/word/2010/wordml" xmlns:w15="http://schemas.microsoft.com/office/word/2012/wordml" xmlns:w16cid="http://schemas.microsoft.com/office/word/2016/wordml/cid" xmlns:w16se="http://schemas.microsoft.com/office/word/2015/wordml/symex" xmlns:wpg="http://schemas.microsoft.com/office/word/2010/wordprocessingGroup" xmlns:wpi="http://schemas.microsoft.com/office/word/2010/wordprocessingInk" xmlns:wne="http://schemas.microsoft.com/office/word/2006/wordml" xmlns:wps="http://schemas.microsoft.com/office/word/2010/wordprocessingShape" mc:Ignorable="w14 w15 w16se w16cid wp14">
+<w:hdr xmlns:wpc="http://schemas.microsoft.com/office/word/2010/wordprocessingCanvas" xmlns:cx="http://schemas.microsoft.com/office/drawing/2014/chartex" xmlns:cx1="http://schemas.microsoft.com/office/drawing/2015/9/8/chartex" xmlns:cx2="http://schemas.microsoft.com/office/drawing/2015/10/21/chartex" xmlns:cx3="http://schemas.microsoft.com/office/drawing/2016/5/9/chartex" xmlns:cx4="http://schemas.microsoft.com/office/drawing/2016/5/10/chartex" xmlns:cx5="http://schemas.microsoft.com/office/drawing/2016/5/11/chartex" xmlns:cx6="http://schemas.microsoft.com/office/drawing/2016/5/12/chartex" xmlns:cx7="http://schemas.microsoft.com/office/drawing/2016/5/13/chartex" xmlns:cx8="http://schemas.microsoft.com/office/drawing/2016/5/14/chartex" xmlns:mc="http://schemas.openxmlformats.org/markup-compatibility/2006" xmlns:aink="http://schemas.microsoft.com/office/drawing/2016/ink" xmlns:am3d="http://schemas.microsoft.com/office/drawing/2017/model3d" xmlns:o="urn:schemas-microsoft-com:office:office" xmlns:oel="http://schemas.microsoft.com/office/2019/extlst" xmlns:r="http://schemas.openxmlformats.org/officeDocument/2006/relationships" xmlns:m="http://schemas.openxmlformats.org/officeDocument/2006/math" xmlns:v="urn:schemas-microsoft-com:vml" xmlns:wp14="http://schemas.microsoft.com/office/word/2010/wordprocessingDrawing" xmlns:wp="http://schemas.openxmlformats.org/drawingml/2006/wordprocessingDrawing" xmlns:w10="urn:schemas-microsoft-com:office:word" xmlns:w="http://schemas.openxmlformats.org/wordprocessingml/2006/main" xmlns:w14="http://schemas.microsoft.com/office/word/2010/wordml" xmlns:w15="http://schemas.microsoft.com/office/word/2012/wordml" xmlns:w16cex="http://schemas.microsoft.com/office/word/2018/wordml/cex" xmlns:w16cid="http://schemas.microsoft.com/office/word/2016/wordml/cid" xmlns:w16="http://schemas.microsoft.com/office/word/2018/wordml" xmlns:w16sdtdh="http://schemas.microsoft.com/office/word/2020/wordml/sdtdatahash" xmlns:w16se="http://schemas.microsoft.com/office/word/2015/wordml/symex" xmlns:wpg="http://schemas.microsoft.com/office/word/2010/wordprocessingGroup" xmlns:wpi="http://schemas.microsoft.com/office/word/2010/wordprocessingInk" xmlns:wne="http://schemas.microsoft.com/office/word/2006/wordml" xmlns:wps="http://schemas.microsoft.com/office/word/2010/wordprocessingShape" mc:Ignorable="w14 w15 w16se w16cid w16 w16cex w16sdtdh wp14">
   <w:p>
     <w:pPr>
       <w:pStyle w:val="Header"/>
@@ -2706,7 +2580,7 @@
 </file>
 
 <file path=word/header3.xml><?xml version="1.0" encoding="utf-8"?>
-<w:hdr xmlns:wpc="http://schemas.microsoft.com/office/word/2010/wordprocessingCanvas" xmlns:cx="http://schemas.microsoft.com/office/drawing/2014/chartex" xmlns:cx1="http://schemas.microsoft.com/office/drawing/2015/9/8/chartex" xmlns:cx2="http://schemas.microsoft.com/office/drawing/2015/10/21/chartex" xmlns:cx3="http://schemas.microsoft.com/office/drawing/2016/5/9/chartex" xmlns:cx4="http://schemas.microsoft.com/office/drawing/2016/5/10/chartex" xmlns:cx5="http://schemas.microsoft.com/office/drawing/2016/5/11/chartex" xmlns:cx6="http://schemas.microsoft.com/office/drawing/2016/5/12/chartex" xmlns:cx7="http://schemas.microsoft.com/office/drawing/2016/5/13/chartex" xmlns:cx8="http://schemas.microsoft.com/office/drawing/2016/5/14/chartex" xmlns:mc="http://schemas.openxmlformats.org/markup-compatibility/2006" xmlns:aink="http://schemas.microsoft.com/office/drawing/2016/ink" xmlns:am3d="http://schemas.microsoft.com/office/drawing/2017/model3d" xmlns:o="urn:schemas-microsoft-com:office:office" xmlns:r="http://schemas.openxmlformats.org/officeDocument/2006/relationships" xmlns:m="http://schemas.openxmlformats.org/officeDocument/2006/math" xmlns:v="urn:schemas-microsoft-com:vml" xmlns:wp14="http://schemas.microsoft.com/office/word/2010/wordprocessingDrawing" xmlns:wp="http://schemas.openxmlformats.org/drawingml/2006/wordprocessingDrawing" xmlns:w10="urn:schemas-microsoft-com:office:word" xmlns:w="http://schemas.openxmlformats.org/wordprocessingml/2006/main" xmlns:w14="http://schemas.microsoft.com/office/word/2010/wordml" xmlns:w15="http://schemas.microsoft.com/office/word/2012/wordml" xmlns:w16cid="http://schemas.microsoft.com/office/word/2016/wordml/cid" xmlns:w16se="http://schemas.microsoft.com/office/word/2015/wordml/symex" xmlns:wpg="http://schemas.microsoft.com/office/word/2010/wordprocessingGroup" xmlns:wpi="http://schemas.microsoft.com/office/word/2010/wordprocessingInk" xmlns:wne="http://schemas.microsoft.com/office/word/2006/wordml" xmlns:wps="http://schemas.microsoft.com/office/word/2010/wordprocessingShape" mc:Ignorable="w14 w15 w16se w16cid wp14">
+<w:hdr xmlns:wpc="http://schemas.microsoft.com/office/word/2010/wordprocessingCanvas" xmlns:cx="http://schemas.microsoft.com/office/drawing/2014/chartex" xmlns:cx1="http://schemas.microsoft.com/office/drawing/2015/9/8/chartex" xmlns:cx2="http://schemas.microsoft.com/office/drawing/2015/10/21/chartex" xmlns:cx3="http://schemas.microsoft.com/office/drawing/2016/5/9/chartex" xmlns:cx4="http://schemas.microsoft.com/office/drawing/2016/5/10/chartex" xmlns:cx5="http://schemas.microsoft.com/office/drawing/2016/5/11/chartex" xmlns:cx6="http://schemas.microsoft.com/office/drawing/2016/5/12/chartex" xmlns:cx7="http://schemas.microsoft.com/office/drawing/2016/5/13/chartex" xmlns:cx8="http://schemas.microsoft.com/office/drawing/2016/5/14/chartex" xmlns:mc="http://schemas.openxmlformats.org/markup-compatibility/2006" xmlns:aink="http://schemas.microsoft.com/office/drawing/2016/ink" xmlns:am3d="http://schemas.microsoft.com/office/drawing/2017/model3d" xmlns:o="urn:schemas-microsoft-com:office:office" xmlns:oel="http://schemas.microsoft.com/office/2019/extlst" xmlns:r="http://schemas.openxmlformats.org/officeDocument/2006/relationships" xmlns:m="http://schemas.openxmlformats.org/officeDocument/2006/math" xmlns:v="urn:schemas-microsoft-com:vml" xmlns:wp14="http://schemas.microsoft.com/office/word/2010/wordprocessingDrawing" xmlns:wp="http://schemas.openxmlformats.org/drawingml/2006/wordprocessingDrawing" xmlns:w10="urn:schemas-microsoft-com:office:word" xmlns:w="http://schemas.openxmlformats.org/wordprocessingml/2006/main" xmlns:w14="http://schemas.microsoft.com/office/word/2010/wordml" xmlns:w15="http://schemas.microsoft.com/office/word/2012/wordml" xmlns:w16cex="http://schemas.microsoft.com/office/word/2018/wordml/cex" xmlns:w16cid="http://schemas.microsoft.com/office/word/2016/wordml/cid" xmlns:w16="http://schemas.microsoft.com/office/word/2018/wordml" xmlns:w16sdtdh="http://schemas.microsoft.com/office/word/2020/wordml/sdtdatahash" xmlns:w16se="http://schemas.microsoft.com/office/word/2015/wordml/symex" xmlns:wpg="http://schemas.microsoft.com/office/word/2010/wordprocessingGroup" xmlns:wpi="http://schemas.microsoft.com/office/word/2010/wordprocessingInk" xmlns:wne="http://schemas.microsoft.com/office/word/2006/wordml" xmlns:wps="http://schemas.microsoft.com/office/word/2010/wordprocessingShape" mc:Ignorable="w14 w15 w16se w16cid w16 w16cex w16sdtdh wp14">
   <w:p>
     <w:pPr>
       <w:pStyle w:val="Header"/>
@@ -2752,7 +2626,7 @@
 </file>
 
 <file path=word/numbering.xml><?xml version="1.0" encoding="utf-8"?>
-<w:numbering xmlns:wpc="http://schemas.microsoft.com/office/word/2010/wordprocessingCanvas" xmlns:cx="http://schemas.microsoft.com/office/drawing/2014/chartex" xmlns:cx1="http://schemas.microsoft.com/office/drawing/2015/9/8/chartex" xmlns:cx2="http://schemas.microsoft.com/office/drawing/2015/10/21/chartex" xmlns:cx3="http://schemas.microsoft.com/office/drawing/2016/5/9/chartex" xmlns:cx4="http://schemas.microsoft.com/office/drawing/2016/5/10/chartex" xmlns:cx5="http://schemas.microsoft.com/office/drawing/2016/5/11/chartex" xmlns:cx6="http://schemas.microsoft.com/office/drawing/2016/5/12/chartex" xmlns:cx7="http://schemas.microsoft.com/office/drawing/2016/5/13/chartex" xmlns:cx8="http://schemas.microsoft.com/office/drawing/2016/5/14/chartex" xmlns:mc="http://schemas.openxmlformats.org/markup-compatibility/2006" xmlns:aink="http://schemas.microsoft.com/office/drawing/2016/ink" xmlns:am3d="http://schemas.microsoft.com/office/drawing/2017/model3d" xmlns:o="urn:schemas-microsoft-com:office:office" xmlns:r="http://schemas.openxmlformats.org/officeDocument/2006/relationships" xmlns:m="http://schemas.openxmlformats.org/officeDocument/2006/math" xmlns:v="urn:schemas-microsoft-com:vml" xmlns:wp14="http://schemas.microsoft.com/office/word/2010/wordprocessingDrawing" xmlns:wp="http://schemas.openxmlformats.org/drawingml/2006/wordprocessingDrawing" xmlns:w10="urn:schemas-microsoft-com:office:word" xmlns:w="http://schemas.openxmlformats.org/wordprocessingml/2006/main" xmlns:w14="http://schemas.microsoft.com/office/word/2010/wordml" xmlns:w15="http://schemas.microsoft.com/office/word/2012/wordml" xmlns:w16cid="http://schemas.microsoft.com/office/word/2016/wordml/cid" xmlns:w16se="http://schemas.microsoft.com/office/word/2015/wordml/symex" xmlns:wpg="http://schemas.microsoft.com/office/word/2010/wordprocessingGroup" xmlns:wpi="http://schemas.microsoft.com/office/word/2010/wordprocessingInk" xmlns:wne="http://schemas.microsoft.com/office/word/2006/wordml" xmlns:wps="http://schemas.microsoft.com/office/word/2010/wordprocessingShape" mc:Ignorable="w14 w15 w16se w16cid wp14">
+<w:numbering xmlns:wpc="http://schemas.microsoft.com/office/word/2010/wordprocessingCanvas" xmlns:cx="http://schemas.microsoft.com/office/drawing/2014/chartex" xmlns:cx1="http://schemas.microsoft.com/office/drawing/2015/9/8/chartex" xmlns:cx2="http://schemas.microsoft.com/office/drawing/2015/10/21/chartex" xmlns:cx3="http://schemas.microsoft.com/office/drawing/2016/5/9/chartex" xmlns:cx4="http://schemas.microsoft.com/office/drawing/2016/5/10/chartex" xmlns:cx5="http://schemas.microsoft.com/office/drawing/2016/5/11/chartex" xmlns:cx6="http://schemas.microsoft.com/office/drawing/2016/5/12/chartex" xmlns:cx7="http://schemas.microsoft.com/office/drawing/2016/5/13/chartex" xmlns:cx8="http://schemas.microsoft.com/office/drawing/2016/5/14/chartex" xmlns:mc="http://schemas.openxmlformats.org/markup-compatibility/2006" xmlns:aink="http://schemas.microsoft.com/office/drawing/2016/ink" xmlns:am3d="http://schemas.microsoft.com/office/drawing/2017/model3d" xmlns:o="urn:schemas-microsoft-com:office:office" xmlns:oel="http://schemas.microsoft.com/office/2019/extlst" xmlns:r="http://schemas.openxmlformats.org/officeDocument/2006/relationships" xmlns:m="http://schemas.openxmlformats.org/officeDocument/2006/math" xmlns:v="urn:schemas-microsoft-com:vml" xmlns:wp14="http://schemas.microsoft.com/office/word/2010/wordprocessingDrawing" xmlns:wp="http://schemas.openxmlformats.org/drawingml/2006/wordprocessingDrawing" xmlns:w10="urn:schemas-microsoft-com:office:word" xmlns:w="http://schemas.openxmlformats.org/wordprocessingml/2006/main" xmlns:w14="http://schemas.microsoft.com/office/word/2010/wordml" xmlns:w15="http://schemas.microsoft.com/office/word/2012/wordml" xmlns:w16cex="http://schemas.microsoft.com/office/word/2018/wordml/cex" xmlns:w16cid="http://schemas.microsoft.com/office/word/2016/wordml/cid" xmlns:w16="http://schemas.microsoft.com/office/word/2018/wordml" xmlns:w16sdtdh="http://schemas.microsoft.com/office/word/2020/wordml/sdtdatahash" xmlns:w16se="http://schemas.microsoft.com/office/word/2015/wordml/symex" xmlns:wpg="http://schemas.microsoft.com/office/word/2010/wordprocessingGroup" xmlns:wpi="http://schemas.microsoft.com/office/word/2010/wordprocessingInk" xmlns:wne="http://schemas.microsoft.com/office/word/2006/wordml" xmlns:wps="http://schemas.microsoft.com/office/word/2010/wordprocessingShape" mc:Ignorable="w14 w15 w16se w16cid w16 w16cex w16sdtdh wp14">
   <w:abstractNum w:abstractNumId="0" w15:restartNumberingAfterBreak="0">
     <w:nsid w:val="FFFFFF7C"/>
     <w:multiLevelType w:val="singleLevel"/>
@@ -5705,67 +5579,67 @@
       </w:rPr>
     </w:lvl>
   </w:abstractNum>
-  <w:num w:numId="1">
+  <w:num w:numId="1" w16cid:durableId="1085033787">
     <w:abstractNumId w:val="1"/>
   </w:num>
-  <w:num w:numId="2">
+  <w:num w:numId="2" w16cid:durableId="554465816">
     <w:abstractNumId w:val="0"/>
   </w:num>
-  <w:num w:numId="3">
+  <w:num w:numId="3" w16cid:durableId="647132725">
     <w:abstractNumId w:val="3"/>
   </w:num>
-  <w:num w:numId="4">
+  <w:num w:numId="4" w16cid:durableId="839587103">
     <w:abstractNumId w:val="16"/>
   </w:num>
-  <w:num w:numId="5">
+  <w:num w:numId="5" w16cid:durableId="1015613570">
     <w:abstractNumId w:val="8"/>
   </w:num>
-  <w:num w:numId="6">
+  <w:num w:numId="6" w16cid:durableId="1985427725">
     <w:abstractNumId w:val="9"/>
   </w:num>
-  <w:num w:numId="7">
+  <w:num w:numId="7" w16cid:durableId="1111630537">
     <w:abstractNumId w:val="2"/>
   </w:num>
-  <w:num w:numId="8">
+  <w:num w:numId="8" w16cid:durableId="530337295">
     <w:abstractNumId w:val="14"/>
   </w:num>
-  <w:num w:numId="9">
+  <w:num w:numId="9" w16cid:durableId="75515614">
     <w:abstractNumId w:val="12"/>
   </w:num>
-  <w:num w:numId="10">
+  <w:num w:numId="10" w16cid:durableId="1238973188">
     <w:abstractNumId w:val="7"/>
   </w:num>
-  <w:num w:numId="11">
+  <w:num w:numId="11" w16cid:durableId="1853257393">
     <w:abstractNumId w:val="22"/>
   </w:num>
-  <w:num w:numId="12">
+  <w:num w:numId="12" w16cid:durableId="2123064112">
     <w:abstractNumId w:val="5"/>
   </w:num>
-  <w:num w:numId="13">
+  <w:num w:numId="13" w16cid:durableId="1165820926">
     <w:abstractNumId w:val="19"/>
   </w:num>
-  <w:num w:numId="14">
+  <w:num w:numId="14" w16cid:durableId="2120567488">
     <w:abstractNumId w:val="4"/>
   </w:num>
-  <w:num w:numId="15">
+  <w:num w:numId="15" w16cid:durableId="1148129695">
     <w:abstractNumId w:val="13"/>
   </w:num>
-  <w:num w:numId="16">
+  <w:num w:numId="16" w16cid:durableId="761415173">
     <w:abstractNumId w:val="10"/>
   </w:num>
-  <w:num w:numId="17">
+  <w:num w:numId="17" w16cid:durableId="1940677745">
     <w:abstractNumId w:val="18"/>
   </w:num>
-  <w:num w:numId="18">
+  <w:num w:numId="18" w16cid:durableId="1834755159">
     <w:abstractNumId w:val="6"/>
   </w:num>
-  <w:num w:numId="19">
+  <w:num w:numId="19" w16cid:durableId="1571160086">
     <w:abstractNumId w:val="20"/>
   </w:num>
-  <w:num w:numId="20">
+  <w:num w:numId="20" w16cid:durableId="1730886585">
     <w:abstractNumId w:val="21"/>
   </w:num>
-  <w:num w:numId="21">
+  <w:num w:numId="21" w16cid:durableId="1240755470">
     <w:abstractNumId w:val="11"/>
   </w:num>
   <w:numIdMacAtCleanup w:val="18"/>
@@ -5773,7 +5647,7 @@
 </file>
 
 <file path=word/styles.xml><?xml version="1.0" encoding="utf-8"?>
-<w:styles xmlns:mc="http://schemas.openxmlformats.org/markup-compatibility/2006" xmlns:r="http://schemas.openxmlformats.org/officeDocument/2006/relationships" xmlns:w="http://schemas.openxmlformats.org/wordprocessingml/2006/main" xmlns:w14="http://schemas.microsoft.com/office/word/2010/wordml" xmlns:w15="http://schemas.microsoft.com/office/word/2012/wordml" xmlns:w16cid="http://schemas.microsoft.com/office/word/2016/wordml/cid" xmlns:w16se="http://schemas.microsoft.com/office/word/2015/wordml/symex" mc:Ignorable="w14 w15 w16se w16cid">
+<w:styles xmlns:mc="http://schemas.openxmlformats.org/markup-compatibility/2006" xmlns:r="http://schemas.openxmlformats.org/officeDocument/2006/relationships" xmlns:w="http://schemas.openxmlformats.org/wordprocessingml/2006/main" xmlns:w14="http://schemas.microsoft.com/office/word/2010/wordml" xmlns:w15="http://schemas.microsoft.com/office/word/2012/wordml" xmlns:w16cex="http://schemas.microsoft.com/office/word/2018/wordml/cex" xmlns:w16cid="http://schemas.microsoft.com/office/word/2016/wordml/cid" xmlns:w16="http://schemas.microsoft.com/office/word/2018/wordml" xmlns:w16sdtdh="http://schemas.microsoft.com/office/word/2020/wordml/sdtdatahash" xmlns:w16se="http://schemas.microsoft.com/office/word/2015/wordml/symex" mc:Ignorable="w14 w15 w16se w16cid w16 w16cex w16sdtdh">
   <w:docDefaults>
     <w:rPrDefault>
       <w:rPr>
@@ -5785,7 +5659,7 @@
     </w:rPrDefault>
     <w:pPrDefault/>
   </w:docDefaults>
-  <w:latentStyles w:defLockedState="0" w:defUIPriority="99" w:defSemiHidden="0" w:defUnhideWhenUsed="0" w:defQFormat="0" w:count="375">
+  <w:latentStyles w:defLockedState="0" w:defUIPriority="99" w:defSemiHidden="0" w:defUnhideWhenUsed="0" w:defQFormat="0" w:count="376">
     <w:lsdException w:name="Normal" w:locked="1" w:uiPriority="0" w:qFormat="1"/>
     <w:lsdException w:name="heading 1" w:locked="1" w:qFormat="1"/>
     <w:lsdException w:name="heading 2" w:locked="1" w:qFormat="1"/>
@@ -5891,7 +5765,6 @@
     <w:lsdException w:name="HTML Sample" w:semiHidden="1" w:unhideWhenUsed="1"/>
     <w:lsdException w:name="HTML Typewriter" w:semiHidden="1" w:unhideWhenUsed="1"/>
     <w:lsdException w:name="HTML Variable" w:semiHidden="1" w:unhideWhenUsed="1"/>
-    <w:lsdException w:name="Normal Table" w:semiHidden="1" w:unhideWhenUsed="1"/>
     <w:lsdException w:name="annotation subject" w:semiHidden="1" w:unhideWhenUsed="1"/>
     <w:lsdException w:name="No List" w:semiHidden="1" w:unhideWhenUsed="1"/>
     <w:lsdException w:name="Outline List 1" w:semiHidden="1" w:unhideWhenUsed="1"/>
@@ -5938,10 +5811,8 @@
     <w:lsdException w:name="Table Subtle 2" w:semiHidden="1" w:unhideWhenUsed="1"/>
     <w:lsdException w:name="Table Web 1" w:semiHidden="1" w:unhideWhenUsed="1"/>
     <w:lsdException w:name="Table Web 2" w:semiHidden="1" w:unhideWhenUsed="1"/>
-    <w:lsdException w:name="Table Web 3" w:semiHidden="1" w:unhideWhenUsed="1"/>
     <w:lsdException w:name="Balloon Text" w:semiHidden="1" w:unhideWhenUsed="1"/>
     <w:lsdException w:name="Table Grid" w:locked="1"/>
-    <w:lsdException w:name="Table Theme" w:semiHidden="1" w:unhideWhenUsed="1"/>
     <w:lsdException w:name="Placeholder Text" w:semiHidden="1"/>
     <w:lsdException w:name="No Spacing" w:qFormat="1"/>
     <w:lsdException w:name="Light Shading" w:uiPriority="60"/>
@@ -6152,6 +6023,7 @@
     <w:lsdException w:name="Smart Hyperlink" w:semiHidden="1" w:unhideWhenUsed="1"/>
     <w:lsdException w:name="Hashtag" w:semiHidden="1" w:unhideWhenUsed="1"/>
     <w:lsdException w:name="Unresolved Mention" w:semiHidden="1" w:unhideWhenUsed="1"/>
+    <w:lsdException w:name="Smart Link" w:semiHidden="1" w:unhideWhenUsed="1"/>
   </w:latentStyles>
   <w:style w:type="paragraph" w:default="1" w:styleId="Normal">
     <w:name w:val="Normal"/>
@@ -8196,17 +8068,17 @@
       <w:lang w:eastAsia="zh-CN"/>
     </w:rPr>
   </w:style>
-  <w:style w:type="paragraph" w:styleId="E-mailSignature">
+  <w:style w:type="paragraph" w:styleId="EmailSignature">
     <w:name w:val="E-mail Signature"/>
     <w:basedOn w:val="Normal"/>
-    <w:link w:val="E-mailSignatureChar"/>
-    <w:uiPriority w:val="99"/>
-    <w:rsid w:val="005B32BF"/>
-  </w:style>
-  <w:style w:type="character" w:customStyle="1" w:styleId="E-mailSignatureChar">
-    <w:name w:val="E-mail Signature Char"/>
+    <w:link w:val="EmailSignatureChar"/>
+    <w:uiPriority w:val="99"/>
+    <w:rsid w:val="005B32BF"/>
+  </w:style>
+  <w:style w:type="character" w:customStyle="1" w:styleId="EmailSignatureChar">
+    <w:name w:val="Email Signature Char"/>
     <w:basedOn w:val="DefaultParagraphFont"/>
-    <w:link w:val="E-mailSignature"/>
+    <w:link w:val="EmailSignature"/>
     <w:uiPriority w:val="99"/>
     <w:semiHidden/>
     <w:rsid w:val="003307AE"/>
@@ -9580,7 +9452,7 @@
       </w:tcPr>
     </w:tblStylePr>
   </w:style>
-  <w:style w:type="table" w:styleId="TableColorful1">
+  <w:style w:type="table" w:styleId="TableColourful1">
     <w:name w:val="Table Colorful 1"/>
     <w:basedOn w:val="TableNormal"/>
     <w:uiPriority w:val="99"/>
@@ -9666,7 +9538,7 @@
       </w:tcPr>
     </w:tblStylePr>
   </w:style>
-  <w:style w:type="table" w:styleId="TableColorful2">
+  <w:style w:type="table" w:styleId="TableColourful2">
     <w:name w:val="Table Colorful 2"/>
     <w:basedOn w:val="TableNormal"/>
     <w:uiPriority w:val="99"/>
@@ -9748,7 +9620,7 @@
       </w:tcPr>
     </w:tblStylePr>
   </w:style>
-  <w:style w:type="table" w:styleId="TableColorful3">
+  <w:style w:type="table" w:styleId="TableColourful3">
     <w:name w:val="Table Colorful 3"/>
     <w:basedOn w:val="TableNormal"/>
     <w:uiPriority w:val="99"/>

</xml_diff>

<commit_message>
Addressed the spelling issue
</commit_message>
<xml_diff>
--- a/src/main/resources/templates/CAS404 - Intention to Award Letter Appendix v1.0.docx
+++ b/src/main/resources/templates/CAS404 - Intention to Award Letter Appendix v1.0.docx
@@ -972,23 +972,21 @@
               </w:rPr>
               <w:t>[</w:t>
             </w:r>
-            <w:proofErr w:type="spellStart"/>
             <w:r>
               <w:rPr>
                 <w:sz w:val="22"/>
                 <w:szCs w:val="22"/>
                 <w:highlight w:val="yellow"/>
               </w:rPr>
-              <w:t>nsert</w:t>
+              <w:t>I</w:t>
             </w:r>
-            <w:proofErr w:type="spellEnd"/>
             <w:r>
               <w:rPr>
                 <w:sz w:val="22"/>
                 <w:szCs w:val="22"/>
                 <w:highlight w:val="yellow"/>
               </w:rPr>
-              <w:t xml:space="preserve"> Score</w:t>
+              <w:t>nsert Score</w:t>
             </w:r>
           </w:p>
         </w:tc>

</xml_diff>

<commit_message>
Revert "Release to INT"
</commit_message>
<xml_diff>
--- a/src/main/resources/templates/CAS404 - Intention to Award Letter Appendix v1.0.docx
+++ b/src/main/resources/templates/CAS404 - Intention to Award Letter Appendix v1.0.docx
@@ -972,21 +972,23 @@
               </w:rPr>
               <w:t>[</w:t>
             </w:r>
+            <w:proofErr w:type="spellStart"/>
             <w:r>
               <w:rPr>
                 <w:sz w:val="22"/>
                 <w:szCs w:val="22"/>
                 <w:highlight w:val="yellow"/>
               </w:rPr>
-              <w:t>I</w:t>
+              <w:t>nsert</w:t>
             </w:r>
+            <w:proofErr w:type="spellEnd"/>
             <w:r>
               <w:rPr>
                 <w:sz w:val="22"/>
                 <w:szCs w:val="22"/>
                 <w:highlight w:val="yellow"/>
               </w:rPr>
-              <w:t>nsert Score</w:t>
+              <w:t xml:space="preserve"> Score</w:t>
             </w:r>
           </w:p>
         </w:tc>

</xml_diff>

<commit_message>
Revert "Revert "Release to INT""
</commit_message>
<xml_diff>
--- a/src/main/resources/templates/CAS404 - Intention to Award Letter Appendix v1.0.docx
+++ b/src/main/resources/templates/CAS404 - Intention to Award Letter Appendix v1.0.docx
@@ -972,23 +972,21 @@
               </w:rPr>
               <w:t>[</w:t>
             </w:r>
-            <w:proofErr w:type="spellStart"/>
             <w:r>
               <w:rPr>
                 <w:sz w:val="22"/>
                 <w:szCs w:val="22"/>
                 <w:highlight w:val="yellow"/>
               </w:rPr>
-              <w:t>nsert</w:t>
+              <w:t>I</w:t>
             </w:r>
-            <w:proofErr w:type="spellEnd"/>
             <w:r>
               <w:rPr>
                 <w:sz w:val="22"/>
                 <w:szCs w:val="22"/>
                 <w:highlight w:val="yellow"/>
               </w:rPr>
-              <w:t xml:space="preserve"> Score</w:t>
+              <w:t>nsert Score</w:t>
             </w:r>
           </w:p>
         </w:tc>

</xml_diff>